<commit_message>
Changed cir_location to cir_latitude and cir_longitude + created some selects (not final)
</commit_message>
<xml_diff>
--- a/Documentation/D.B/CREATE.docx
+++ b/Documentation/D.B/CREATE.docx
@@ -872,7 +872,41 @@
         <w:rPr>
           <w:lang w:val="en-GB"/>
         </w:rPr>
-        <w:t>driv</w:t>
+        <w:t>driv_id</w:t>
+      </w:r>
+      <w:proofErr w:type="spellEnd"/>
+      <w:r>
+        <w:rPr>
+          <w:lang w:val="en-GB"/>
+        </w:rPr>
+        <w:t xml:space="preserve"> int</w:t>
+      </w:r>
+      <w:r>
+        <w:rPr>
+          <w:lang w:val="en-GB"/>
+        </w:rPr>
+        <w:t xml:space="preserve"> not null,</w:t>
+      </w:r>
+    </w:p>
+    <w:p>
+      <w:pPr>
+        <w:pStyle w:val="SemEspaamento"/>
+        <w:rPr>
+          <w:lang w:val="en-GB"/>
+        </w:rPr>
+      </w:pPr>
+      <w:r>
+        <w:rPr>
+          <w:lang w:val="en-GB"/>
+        </w:rPr>
+        <w:t>primary key (</w:t>
+      </w:r>
+      <w:proofErr w:type="spellStart"/>
+      <w:r>
+        <w:rPr>
+          <w:lang w:val="en-GB"/>
+        </w:rPr>
+        <w:t>teamdriver</w:t>
       </w:r>
       <w:r>
         <w:rPr>
@@ -885,13 +919,230 @@
         <w:rPr>
           <w:lang w:val="en-GB"/>
         </w:rPr>
-        <w:t xml:space="preserve"> int</w:t>
-      </w:r>
-      <w:r>
-        <w:rPr>
-          <w:lang w:val="en-GB"/>
-        </w:rPr>
-        <w:t xml:space="preserve"> not null,</w:t>
+        <w:t>)</w:t>
+      </w:r>
+      <w:proofErr w:type="gramStart"/>
+      <w:r>
+        <w:rPr>
+          <w:lang w:val="en-GB"/>
+        </w:rPr>
+        <w:t>);</w:t>
+      </w:r>
+      <w:proofErr w:type="gramEnd"/>
+    </w:p>
+    <w:p>
+      <w:pPr>
+        <w:rPr>
+          <w:lang w:val="en-GB"/>
+        </w:rPr>
+      </w:pPr>
+      <w:r>
+        <w:rPr>
+          <w:lang w:val="en-GB"/>
+        </w:rPr>
+        <w:t xml:space="preserve">      </w:t>
+      </w:r>
+    </w:p>
+    <w:p>
+      <w:pPr>
+        <w:pStyle w:val="SemEspaamento"/>
+        <w:rPr>
+          <w:lang w:val="en-GB"/>
+        </w:rPr>
+      </w:pPr>
+      <w:r>
+        <w:rPr>
+          <w:lang w:val="en-GB"/>
+        </w:rPr>
+        <w:t>create table circuits (</w:t>
+      </w:r>
+      <w:proofErr w:type="spellStart"/>
+      <w:r>
+        <w:rPr>
+          <w:lang w:val="en-GB"/>
+        </w:rPr>
+        <w:t>cir_id</w:t>
+      </w:r>
+      <w:proofErr w:type="spellEnd"/>
+      <w:r>
+        <w:rPr>
+          <w:lang w:val="en-GB"/>
+        </w:rPr>
+        <w:t xml:space="preserve"> int not null </w:t>
+      </w:r>
+      <w:proofErr w:type="spellStart"/>
+      <w:r>
+        <w:rPr>
+          <w:lang w:val="en-GB"/>
+        </w:rPr>
+        <w:t>auto_increment</w:t>
+      </w:r>
+      <w:proofErr w:type="spellEnd"/>
+      <w:r>
+        <w:rPr>
+          <w:lang w:val="en-GB"/>
+        </w:rPr>
+        <w:t>,</w:t>
+      </w:r>
+    </w:p>
+    <w:p>
+      <w:pPr>
+        <w:pStyle w:val="SemEspaamento"/>
+        <w:rPr>
+          <w:lang w:val="en-GB"/>
+        </w:rPr>
+      </w:pPr>
+      <w:proofErr w:type="spellStart"/>
+      <w:r>
+        <w:rPr>
+          <w:lang w:val="en-GB"/>
+        </w:rPr>
+        <w:t>cir_name</w:t>
+      </w:r>
+      <w:proofErr w:type="spellEnd"/>
+      <w:r>
+        <w:rPr>
+          <w:lang w:val="en-GB"/>
+        </w:rPr>
+        <w:t xml:space="preserve"> </w:t>
+      </w:r>
+      <w:proofErr w:type="gramStart"/>
+      <w:r>
+        <w:rPr>
+          <w:lang w:val="en-GB"/>
+        </w:rPr>
+        <w:t>varchar(</w:t>
+      </w:r>
+      <w:proofErr w:type="gramEnd"/>
+      <w:r>
+        <w:rPr>
+          <w:lang w:val="en-GB"/>
+        </w:rPr>
+        <w:t xml:space="preserve">40) not null, </w:t>
+      </w:r>
+      <w:r>
+        <w:rPr>
+          <w:lang w:val="en-GB"/>
+        </w:rPr>
+        <w:tab/>
+      </w:r>
+      <w:r>
+        <w:rPr>
+          <w:lang w:val="en-GB"/>
+        </w:rPr>
+        <w:tab/>
+      </w:r>
+      <w:r>
+        <w:rPr>
+          <w:lang w:val="en-GB"/>
+        </w:rPr>
+        <w:tab/>
+      </w:r>
+    </w:p>
+    <w:p>
+      <w:pPr>
+        <w:pStyle w:val="SemEspaamento"/>
+        <w:rPr>
+          <w:lang w:val="en-GB"/>
+        </w:rPr>
+      </w:pPr>
+      <w:proofErr w:type="spellStart"/>
+      <w:r>
+        <w:rPr>
+          <w:lang w:val="en-GB"/>
+        </w:rPr>
+        <w:t>cir_</w:t>
+      </w:r>
+      <w:r>
+        <w:rPr>
+          <w:lang w:val="en-GB"/>
+        </w:rPr>
+        <w:t>latitude</w:t>
+      </w:r>
+      <w:proofErr w:type="spellEnd"/>
+      <w:r>
+        <w:rPr>
+          <w:lang w:val="en-GB"/>
+        </w:rPr>
+        <w:t xml:space="preserve"> </w:t>
+      </w:r>
+      <w:proofErr w:type="gramStart"/>
+      <w:r>
+        <w:rPr>
+          <w:lang w:val="en-GB"/>
+        </w:rPr>
+        <w:t>varchar(</w:t>
+      </w:r>
+      <w:proofErr w:type="gramEnd"/>
+      <w:r>
+        <w:rPr>
+          <w:lang w:val="en-GB"/>
+        </w:rPr>
+        <w:t>40) not null,</w:t>
+      </w:r>
+    </w:p>
+    <w:p>
+      <w:pPr>
+        <w:pStyle w:val="SemEspaamento"/>
+        <w:rPr>
+          <w:lang w:val="en-GB"/>
+        </w:rPr>
+      </w:pPr>
+      <w:proofErr w:type="spellStart"/>
+      <w:r>
+        <w:rPr>
+          <w:lang w:val="en-GB"/>
+        </w:rPr>
+        <w:t>cir_lo</w:t>
+      </w:r>
+      <w:r>
+        <w:rPr>
+          <w:lang w:val="en-GB"/>
+        </w:rPr>
+        <w:t>ngitude</w:t>
+      </w:r>
+      <w:proofErr w:type="spellEnd"/>
+      <w:r>
+        <w:rPr>
+          <w:lang w:val="en-GB"/>
+        </w:rPr>
+        <w:t xml:space="preserve"> </w:t>
+      </w:r>
+      <w:proofErr w:type="gramStart"/>
+      <w:r>
+        <w:rPr>
+          <w:lang w:val="en-GB"/>
+        </w:rPr>
+        <w:t>varchar(</w:t>
+      </w:r>
+      <w:proofErr w:type="gramEnd"/>
+      <w:r>
+        <w:rPr>
+          <w:lang w:val="en-GB"/>
+        </w:rPr>
+        <w:t xml:space="preserve">40) not null, </w:t>
+      </w:r>
+    </w:p>
+    <w:p>
+      <w:pPr>
+        <w:pStyle w:val="SemEspaamento"/>
+        <w:rPr>
+          <w:lang w:val="en-GB"/>
+        </w:rPr>
+      </w:pPr>
+      <w:proofErr w:type="spellStart"/>
+      <w:r>
+        <w:rPr>
+          <w:lang w:val="en-GB"/>
+        </w:rPr>
+        <w:t>cir_grandprix</w:t>
+      </w:r>
+      <w:proofErr w:type="spellEnd"/>
+      <w:r>
+        <w:rPr>
+          <w:lang w:val="en-GB"/>
+        </w:rPr>
+        <w:t xml:space="preserve"> int not null,</w:t>
       </w:r>
     </w:p>
     <w:p>
@@ -912,13 +1163,7 @@
         <w:rPr>
           <w:lang w:val="en-GB"/>
         </w:rPr>
-        <w:t>teamdriver</w:t>
-      </w:r>
-      <w:r>
-        <w:rPr>
-          <w:lang w:val="en-GB"/>
-        </w:rPr>
-        <w:t>_id</w:t>
+        <w:t>cir_id</w:t>
       </w:r>
       <w:proofErr w:type="spellEnd"/>
       <w:r>
@@ -946,28 +1191,49 @@
         <w:rPr>
           <w:lang w:val="en-GB"/>
         </w:rPr>
-        <w:t xml:space="preserve">      </w:t>
-      </w:r>
-    </w:p>
-    <w:p>
-      <w:pPr>
-        <w:pStyle w:val="SemEspaamento"/>
-        <w:rPr>
-          <w:lang w:val="en-GB"/>
-        </w:rPr>
-      </w:pPr>
-      <w:r>
-        <w:rPr>
-          <w:lang w:val="en-GB"/>
-        </w:rPr>
-        <w:t>create table circuits (</w:t>
-      </w:r>
-      <w:proofErr w:type="spellStart"/>
-      <w:r>
-        <w:rPr>
-          <w:lang w:val="en-GB"/>
-        </w:rPr>
-        <w:t>cir_id</w:t>
+        <w:tab/>
+      </w:r>
+      <w:r>
+        <w:rPr>
+          <w:lang w:val="en-GB"/>
+        </w:rPr>
+        <w:tab/>
+        <w:t xml:space="preserve">           </w:t>
+      </w:r>
+    </w:p>
+    <w:p>
+      <w:pPr>
+        <w:pStyle w:val="SemEspaamento"/>
+        <w:rPr>
+          <w:lang w:val="en-GB"/>
+        </w:rPr>
+      </w:pPr>
+      <w:r>
+        <w:rPr>
+          <w:lang w:val="en-GB"/>
+        </w:rPr>
+        <w:t xml:space="preserve">create table </w:t>
+      </w:r>
+      <w:proofErr w:type="spellStart"/>
+      <w:r>
+        <w:rPr>
+          <w:lang w:val="en-GB"/>
+        </w:rPr>
+        <w:t>halloffame</w:t>
+      </w:r>
+      <w:proofErr w:type="spellEnd"/>
+      <w:r>
+        <w:rPr>
+          <w:lang w:val="en-GB"/>
+        </w:rPr>
+        <w:t xml:space="preserve"> (</w:t>
+      </w:r>
+      <w:proofErr w:type="spellStart"/>
+      <w:r>
+        <w:rPr>
+          <w:lang w:val="en-GB"/>
+        </w:rPr>
+        <w:t>hall_id</w:t>
       </w:r>
       <w:proofErr w:type="spellEnd"/>
       <w:r>
@@ -1003,104 +1269,60 @@
         <w:rPr>
           <w:lang w:val="en-GB"/>
         </w:rPr>
-        <w:t>cir_name</w:t>
-      </w:r>
-      <w:proofErr w:type="spellEnd"/>
-      <w:r>
-        <w:rPr>
-          <w:lang w:val="en-GB"/>
-        </w:rPr>
-        <w:t xml:space="preserve"> </w:t>
-      </w:r>
-      <w:proofErr w:type="gramStart"/>
-      <w:r>
-        <w:rPr>
-          <w:lang w:val="en-GB"/>
-        </w:rPr>
-        <w:t>varchar(</w:t>
-      </w:r>
-      <w:proofErr w:type="gramEnd"/>
-      <w:r>
-        <w:rPr>
-          <w:lang w:val="en-GB"/>
-        </w:rPr>
-        <w:t xml:space="preserve">40) not null, </w:t>
-      </w:r>
-      <w:r>
-        <w:rPr>
-          <w:lang w:val="en-GB"/>
-        </w:rPr>
-        <w:tab/>
-      </w:r>
-      <w:r>
-        <w:rPr>
-          <w:lang w:val="en-GB"/>
-        </w:rPr>
-        <w:tab/>
-      </w:r>
-      <w:r>
-        <w:rPr>
-          <w:lang w:val="en-GB"/>
-        </w:rPr>
-        <w:tab/>
-      </w:r>
-    </w:p>
-    <w:p>
-      <w:pPr>
-        <w:pStyle w:val="SemEspaamento"/>
-        <w:rPr>
-          <w:lang w:val="en-GB"/>
-        </w:rPr>
-      </w:pPr>
-      <w:proofErr w:type="spellStart"/>
-      <w:r>
-        <w:rPr>
-          <w:lang w:val="en-GB"/>
-        </w:rPr>
-        <w:t>cir_location</w:t>
-      </w:r>
-      <w:proofErr w:type="spellEnd"/>
-      <w:r>
-        <w:rPr>
-          <w:lang w:val="en-GB"/>
-        </w:rPr>
-        <w:t xml:space="preserve"> </w:t>
-      </w:r>
-      <w:proofErr w:type="gramStart"/>
-      <w:r>
-        <w:rPr>
-          <w:lang w:val="en-GB"/>
-        </w:rPr>
-        <w:t>varchar(</w:t>
-      </w:r>
-      <w:proofErr w:type="gramEnd"/>
-      <w:r>
-        <w:rPr>
-          <w:lang w:val="en-GB"/>
-        </w:rPr>
-        <w:t xml:space="preserve">40) not null, </w:t>
-      </w:r>
-    </w:p>
-    <w:p>
-      <w:pPr>
-        <w:pStyle w:val="SemEspaamento"/>
-        <w:rPr>
-          <w:lang w:val="en-GB"/>
-        </w:rPr>
-      </w:pPr>
-      <w:proofErr w:type="spellStart"/>
-      <w:r>
-        <w:rPr>
-          <w:lang w:val="en-GB"/>
-        </w:rPr>
-        <w:t>cir_grandprix</w:t>
-      </w:r>
-      <w:proofErr w:type="spellEnd"/>
-      <w:r>
-        <w:rPr>
-          <w:lang w:val="en-GB"/>
-        </w:rPr>
-        <w:t xml:space="preserve"> int not null,</w:t>
+        <w:t>hall_driv_id</w:t>
+      </w:r>
+      <w:proofErr w:type="spellEnd"/>
+      <w:r>
+        <w:rPr>
+          <w:lang w:val="en-GB"/>
+        </w:rPr>
+        <w:t xml:space="preserve"> int not null, </w:t>
+      </w:r>
+      <w:r>
+        <w:rPr>
+          <w:lang w:val="en-GB"/>
+        </w:rPr>
+        <w:tab/>
+      </w:r>
+      <w:r>
+        <w:rPr>
+          <w:lang w:val="en-GB"/>
+        </w:rPr>
+        <w:tab/>
+      </w:r>
+    </w:p>
+    <w:p>
+      <w:pPr>
+        <w:pStyle w:val="SemEspaamento"/>
+        <w:rPr>
+          <w:lang w:val="en-GB"/>
+        </w:rPr>
+      </w:pPr>
+      <w:proofErr w:type="spellStart"/>
+      <w:r>
+        <w:rPr>
+          <w:lang w:val="en-GB"/>
+        </w:rPr>
+        <w:t>hall_tea_id</w:t>
+      </w:r>
+      <w:proofErr w:type="spellEnd"/>
+      <w:r>
+        <w:rPr>
+          <w:lang w:val="en-GB"/>
+        </w:rPr>
+        <w:t xml:space="preserve"> int not null, </w:t>
+      </w:r>
+      <w:r>
+        <w:rPr>
+          <w:lang w:val="en-GB"/>
+        </w:rPr>
+        <w:tab/>
+      </w:r>
+      <w:r>
+        <w:rPr>
+          <w:lang w:val="en-GB"/>
+        </w:rPr>
+        <w:tab/>
       </w:r>
     </w:p>
     <w:p>
@@ -1121,187 +1343,7 @@
         <w:rPr>
           <w:lang w:val="en-GB"/>
         </w:rPr>
-        <w:t>cir_id</w:t>
-      </w:r>
-      <w:proofErr w:type="spellEnd"/>
-      <w:r>
-        <w:rPr>
-          <w:lang w:val="en-GB"/>
-        </w:rPr>
-        <w:t>)</w:t>
-      </w:r>
-      <w:proofErr w:type="gramStart"/>
-      <w:r>
-        <w:rPr>
-          <w:lang w:val="en-GB"/>
-        </w:rPr>
-        <w:t>);</w:t>
-      </w:r>
-      <w:proofErr w:type="gramEnd"/>
-    </w:p>
-    <w:p>
-      <w:pPr>
-        <w:rPr>
-          <w:lang w:val="en-GB"/>
-        </w:rPr>
-      </w:pPr>
-      <w:r>
-        <w:rPr>
-          <w:lang w:val="en-GB"/>
-        </w:rPr>
-        <w:tab/>
-      </w:r>
-      <w:r>
-        <w:rPr>
-          <w:lang w:val="en-GB"/>
-        </w:rPr>
-        <w:tab/>
-        <w:t xml:space="preserve">           </w:t>
-      </w:r>
-    </w:p>
-    <w:p>
-      <w:pPr>
-        <w:pStyle w:val="SemEspaamento"/>
-        <w:rPr>
-          <w:lang w:val="en-GB"/>
-        </w:rPr>
-      </w:pPr>
-      <w:r>
-        <w:rPr>
-          <w:lang w:val="en-GB"/>
-        </w:rPr>
-        <w:t xml:space="preserve">create table </w:t>
-      </w:r>
-      <w:proofErr w:type="spellStart"/>
-      <w:r>
-        <w:rPr>
-          <w:lang w:val="en-GB"/>
-        </w:rPr>
-        <w:t>halloffame</w:t>
-      </w:r>
-      <w:proofErr w:type="spellEnd"/>
-      <w:r>
-        <w:rPr>
-          <w:lang w:val="en-GB"/>
-        </w:rPr>
-        <w:t xml:space="preserve"> (</w:t>
-      </w:r>
-      <w:proofErr w:type="spellStart"/>
-      <w:r>
-        <w:rPr>
-          <w:lang w:val="en-GB"/>
-        </w:rPr>
         <w:t>hall_id</w:t>
-      </w:r>
-      <w:proofErr w:type="spellEnd"/>
-      <w:r>
-        <w:rPr>
-          <w:lang w:val="en-GB"/>
-        </w:rPr>
-        <w:t xml:space="preserve"> int not null </w:t>
-      </w:r>
-      <w:proofErr w:type="spellStart"/>
-      <w:r>
-        <w:rPr>
-          <w:lang w:val="en-GB"/>
-        </w:rPr>
-        <w:t>auto_increment</w:t>
-      </w:r>
-      <w:proofErr w:type="spellEnd"/>
-      <w:r>
-        <w:rPr>
-          <w:lang w:val="en-GB"/>
-        </w:rPr>
-        <w:t>,</w:t>
-      </w:r>
-    </w:p>
-    <w:p>
-      <w:pPr>
-        <w:pStyle w:val="SemEspaamento"/>
-        <w:rPr>
-          <w:lang w:val="en-GB"/>
-        </w:rPr>
-      </w:pPr>
-      <w:proofErr w:type="spellStart"/>
-      <w:r>
-        <w:rPr>
-          <w:lang w:val="en-GB"/>
-        </w:rPr>
-        <w:t>hall_driv_id</w:t>
-      </w:r>
-      <w:proofErr w:type="spellEnd"/>
-      <w:r>
-        <w:rPr>
-          <w:lang w:val="en-GB"/>
-        </w:rPr>
-        <w:t xml:space="preserve"> int not null, </w:t>
-      </w:r>
-      <w:r>
-        <w:rPr>
-          <w:lang w:val="en-GB"/>
-        </w:rPr>
-        <w:tab/>
-      </w:r>
-      <w:r>
-        <w:rPr>
-          <w:lang w:val="en-GB"/>
-        </w:rPr>
-        <w:tab/>
-      </w:r>
-    </w:p>
-    <w:p>
-      <w:pPr>
-        <w:pStyle w:val="SemEspaamento"/>
-        <w:rPr>
-          <w:lang w:val="en-GB"/>
-        </w:rPr>
-      </w:pPr>
-      <w:proofErr w:type="spellStart"/>
-      <w:r>
-        <w:rPr>
-          <w:lang w:val="en-GB"/>
-        </w:rPr>
-        <w:t>hall_tea_id</w:t>
-      </w:r>
-      <w:proofErr w:type="spellEnd"/>
-      <w:r>
-        <w:rPr>
-          <w:lang w:val="en-GB"/>
-        </w:rPr>
-        <w:t xml:space="preserve"> int not null, </w:t>
-      </w:r>
-      <w:r>
-        <w:rPr>
-          <w:lang w:val="en-GB"/>
-        </w:rPr>
-        <w:tab/>
-      </w:r>
-      <w:r>
-        <w:rPr>
-          <w:lang w:val="en-GB"/>
-        </w:rPr>
-        <w:tab/>
-      </w:r>
-    </w:p>
-    <w:p>
-      <w:pPr>
-        <w:pStyle w:val="SemEspaamento"/>
-        <w:rPr>
-          <w:lang w:val="en-GB"/>
-        </w:rPr>
-      </w:pPr>
-      <w:r>
-        <w:rPr>
-          <w:lang w:val="en-GB"/>
-        </w:rPr>
-        <w:t>primary key (hal</w:t>
-      </w:r>
-      <w:proofErr w:type="spellStart"/>
-      <w:r>
-        <w:rPr>
-          <w:lang w:val="en-GB"/>
-        </w:rPr>
-        <w:t>l_id</w:t>
       </w:r>
       <w:proofErr w:type="spellEnd"/>
       <w:r>
@@ -1577,6 +1619,7 @@
         <w:rPr>
           <w:lang w:val="en-GB"/>
         </w:rPr>
+        <w:lastRenderedPageBreak/>
         <w:t xml:space="preserve">ON DELETE NO ACTION ON UPDATE NO </w:t>
       </w:r>
       <w:proofErr w:type="gramStart"/>
@@ -1598,7 +1641,6 @@
         <w:rPr>
           <w:lang w:val="en-GB"/>
         </w:rPr>
-        <w:lastRenderedPageBreak/>
         <w:t xml:space="preserve">            </w:t>
       </w:r>
     </w:p>

</xml_diff>

<commit_message>
Connection to database created + New tables were created (centroid; halloffamedrivers; halloffamedrivers) + More insert's created + Fixed some selects + Drop query was updated
</commit_message>
<xml_diff>
--- a/Documentation/D.B/CREATE.docx
+++ b/Documentation/D.B/CREATE.docx
@@ -180,7 +180,7 @@
         <w:rPr>
           <w:lang w:val="en-GB"/>
         </w:rPr>
-        <w:t xml:space="preserve">30), </w:t>
+        <w:t xml:space="preserve">30) not null, </w:t>
       </w:r>
       <w:r>
         <w:rPr>
@@ -265,7 +265,7 @@
         <w:rPr>
           <w:lang w:val="en-GB"/>
         </w:rPr>
-        <w:t xml:space="preserve">30), </w:t>
+        <w:t xml:space="preserve">30) not null, </w:t>
       </w:r>
       <w:r>
         <w:rPr>
@@ -317,7 +317,7 @@
         <w:rPr>
           <w:lang w:val="en-GB"/>
         </w:rPr>
-        <w:t xml:space="preserve"> int,</w:t>
+        <w:t xml:space="preserve"> int not null,</w:t>
       </w:r>
     </w:p>
     <w:p>
@@ -353,8 +353,152 @@
         <w:rPr>
           <w:lang w:val="en-GB"/>
         </w:rPr>
-        <w:t>30)</w:t>
-      </w:r>
+        <w:t>30) not null,</w:t>
+      </w:r>
+    </w:p>
+    <w:p>
+      <w:pPr>
+        <w:pStyle w:val="SemEspaamento"/>
+        <w:rPr>
+          <w:lang w:val="en-GB"/>
+        </w:rPr>
+      </w:pPr>
+      <w:proofErr w:type="spellStart"/>
+      <w:r>
+        <w:rPr>
+          <w:lang w:val="en-GB"/>
+        </w:rPr>
+        <w:t>tea_period</w:t>
+      </w:r>
+      <w:proofErr w:type="spellEnd"/>
+      <w:r>
+        <w:rPr>
+          <w:lang w:val="en-GB"/>
+        </w:rPr>
+        <w:t xml:space="preserve"> year not null, </w:t>
+      </w:r>
+      <w:r>
+        <w:rPr>
+          <w:lang w:val="en-GB"/>
+        </w:rPr>
+        <w:tab/>
+      </w:r>
+      <w:r>
+        <w:rPr>
+          <w:lang w:val="en-GB"/>
+        </w:rPr>
+        <w:tab/>
+      </w:r>
+      <w:r>
+        <w:rPr>
+          <w:lang w:val="en-GB"/>
+        </w:rPr>
+        <w:tab/>
+      </w:r>
+      <w:r>
+        <w:rPr>
+          <w:lang w:val="en-GB"/>
+        </w:rPr>
+        <w:tab/>
+      </w:r>
+      <w:r>
+        <w:rPr>
+          <w:lang w:val="en-GB"/>
+        </w:rPr>
+        <w:tab/>
+      </w:r>
+    </w:p>
+    <w:p>
+      <w:pPr>
+        <w:pStyle w:val="SemEspaamento"/>
+        <w:rPr>
+          <w:lang w:val="en-GB"/>
+        </w:rPr>
+      </w:pPr>
+      <w:r>
+        <w:rPr>
+          <w:lang w:val="en-GB"/>
+        </w:rPr>
+        <w:t>primary key (</w:t>
+      </w:r>
+      <w:proofErr w:type="spellStart"/>
+      <w:r>
+        <w:rPr>
+          <w:lang w:val="en-GB"/>
+        </w:rPr>
+        <w:t>tea_id</w:t>
+      </w:r>
+      <w:proofErr w:type="spellEnd"/>
+      <w:r>
+        <w:rPr>
+          <w:lang w:val="en-GB"/>
+        </w:rPr>
+        <w:t>)</w:t>
+      </w:r>
+      <w:proofErr w:type="gramStart"/>
+      <w:r>
+        <w:rPr>
+          <w:lang w:val="en-GB"/>
+        </w:rPr>
+        <w:t>);</w:t>
+      </w:r>
+      <w:proofErr w:type="gramEnd"/>
+      <w:r>
+        <w:rPr>
+          <w:lang w:val="en-GB"/>
+        </w:rPr>
+        <w:tab/>
+      </w:r>
+    </w:p>
+    <w:p>
+      <w:pPr>
+        <w:pStyle w:val="SemEspaamento"/>
+        <w:rPr>
+          <w:lang w:val="en-GB"/>
+        </w:rPr>
+      </w:pPr>
+      <w:r>
+        <w:rPr>
+          <w:lang w:val="en-GB"/>
+        </w:rPr>
+        <w:tab/>
+      </w:r>
+    </w:p>
+    <w:p>
+      <w:pPr>
+        <w:pStyle w:val="SemEspaamento"/>
+        <w:rPr>
+          <w:lang w:val="en-GB"/>
+        </w:rPr>
+      </w:pPr>
+      <w:r>
+        <w:rPr>
+          <w:lang w:val="en-GB"/>
+        </w:rPr>
+        <w:t>create table drivers (</w:t>
+      </w:r>
+      <w:proofErr w:type="spellStart"/>
+      <w:r>
+        <w:rPr>
+          <w:lang w:val="en-GB"/>
+        </w:rPr>
+        <w:t>driv_id</w:t>
+      </w:r>
+      <w:proofErr w:type="spellEnd"/>
+      <w:r>
+        <w:rPr>
+          <w:lang w:val="en-GB"/>
+        </w:rPr>
+        <w:t xml:space="preserve"> int not null </w:t>
+      </w:r>
+      <w:proofErr w:type="spellStart"/>
+      <w:r>
+        <w:rPr>
+          <w:lang w:val="en-GB"/>
+        </w:rPr>
+        <w:t>auto_increment</w:t>
+      </w:r>
+      <w:proofErr w:type="spellEnd"/>
       <w:r>
         <w:rPr>
           <w:lang w:val="en-GB"/>
@@ -374,64 +518,1206 @@
         <w:rPr>
           <w:lang w:val="en-GB"/>
         </w:rPr>
+        <w:t>driv_name</w:t>
+      </w:r>
+      <w:proofErr w:type="spellEnd"/>
+      <w:r>
+        <w:rPr>
+          <w:lang w:val="en-GB"/>
+        </w:rPr>
+        <w:t xml:space="preserve"> </w:t>
+      </w:r>
+      <w:proofErr w:type="gramStart"/>
+      <w:r>
+        <w:rPr>
+          <w:lang w:val="en-GB"/>
+        </w:rPr>
+        <w:t>varchar(</w:t>
+      </w:r>
+      <w:proofErr w:type="gramEnd"/>
+      <w:r>
+        <w:rPr>
+          <w:lang w:val="en-GB"/>
+        </w:rPr>
+        <w:t xml:space="preserve">40) not null, </w:t>
+      </w:r>
+      <w:r>
+        <w:rPr>
+          <w:lang w:val="en-GB"/>
+        </w:rPr>
+        <w:tab/>
+      </w:r>
+      <w:r>
+        <w:rPr>
+          <w:lang w:val="en-GB"/>
+        </w:rPr>
+        <w:tab/>
+      </w:r>
+      <w:r>
+        <w:rPr>
+          <w:lang w:val="en-GB"/>
+        </w:rPr>
+        <w:tab/>
+      </w:r>
+    </w:p>
+    <w:p>
+      <w:pPr>
+        <w:pStyle w:val="SemEspaamento"/>
+        <w:rPr>
+          <w:lang w:val="en-GB"/>
+        </w:rPr>
+      </w:pPr>
+      <w:proofErr w:type="spellStart"/>
+      <w:r>
+        <w:rPr>
+          <w:lang w:val="en-GB"/>
+        </w:rPr>
+        <w:t>driv_nationality</w:t>
+      </w:r>
+      <w:proofErr w:type="spellEnd"/>
+      <w:r>
+        <w:rPr>
+          <w:lang w:val="en-GB"/>
+        </w:rPr>
+        <w:t xml:space="preserve"> </w:t>
+      </w:r>
+      <w:proofErr w:type="gramStart"/>
+      <w:r>
+        <w:rPr>
+          <w:lang w:val="en-GB"/>
+        </w:rPr>
+        <w:t>varchar(</w:t>
+      </w:r>
+      <w:proofErr w:type="gramEnd"/>
+      <w:r>
+        <w:rPr>
+          <w:lang w:val="en-GB"/>
+        </w:rPr>
+        <w:t>40) not null,</w:t>
+      </w:r>
+    </w:p>
+    <w:p>
+      <w:pPr>
+        <w:pStyle w:val="SemEspaamento"/>
+        <w:rPr>
+          <w:lang w:val="en-GB"/>
+        </w:rPr>
+      </w:pPr>
+      <w:proofErr w:type="spellStart"/>
+      <w:r>
+        <w:rPr>
+          <w:lang w:val="en-GB"/>
+        </w:rPr>
+        <w:t>driv_championships</w:t>
+      </w:r>
+      <w:proofErr w:type="spellEnd"/>
+      <w:r>
+        <w:rPr>
+          <w:lang w:val="en-GB"/>
+        </w:rPr>
+        <w:t xml:space="preserve"> </w:t>
+      </w:r>
+      <w:r>
+        <w:rPr>
+          <w:lang w:val="en-GB"/>
+        </w:rPr>
+        <w:t>int</w:t>
+      </w:r>
+      <w:r>
+        <w:rPr>
+          <w:lang w:val="en-GB"/>
+        </w:rPr>
+        <w:t xml:space="preserve"> not null</w:t>
+      </w:r>
+      <w:r>
+        <w:rPr>
+          <w:lang w:val="en-GB"/>
+        </w:rPr>
+        <w:t>,</w:t>
+      </w:r>
+    </w:p>
+    <w:p>
+      <w:pPr>
+        <w:pStyle w:val="SemEspaamento"/>
+        <w:rPr>
+          <w:lang w:val="en-GB"/>
+        </w:rPr>
+      </w:pPr>
+      <w:r>
+        <w:rPr>
+          <w:lang w:val="en-GB"/>
+        </w:rPr>
+        <w:t>primary key (</w:t>
+      </w:r>
+      <w:proofErr w:type="spellStart"/>
+      <w:r>
+        <w:rPr>
+          <w:lang w:val="en-GB"/>
+        </w:rPr>
+        <w:t>driv_id</w:t>
+      </w:r>
+      <w:proofErr w:type="spellEnd"/>
+      <w:r>
+        <w:rPr>
+          <w:lang w:val="en-GB"/>
+        </w:rPr>
+        <w:t>)</w:t>
+      </w:r>
+      <w:proofErr w:type="gramStart"/>
+      <w:r>
+        <w:rPr>
+          <w:lang w:val="en-GB"/>
+        </w:rPr>
+        <w:t>);</w:t>
+      </w:r>
+      <w:proofErr w:type="gramEnd"/>
+    </w:p>
+    <w:p>
+      <w:pPr>
+        <w:rPr>
+          <w:lang w:val="en-GB"/>
+        </w:rPr>
+      </w:pPr>
+      <w:r>
+        <w:rPr>
+          <w:lang w:val="en-GB"/>
+        </w:rPr>
+        <w:t xml:space="preserve"> </w:t>
+      </w:r>
+    </w:p>
+    <w:p>
+      <w:pPr>
+        <w:pStyle w:val="SemEspaamento"/>
+        <w:rPr>
+          <w:lang w:val="en-GB"/>
+        </w:rPr>
+      </w:pPr>
+      <w:r>
+        <w:rPr>
+          <w:lang w:val="en-GB"/>
+        </w:rPr>
+        <w:t xml:space="preserve">create table </w:t>
+      </w:r>
+      <w:proofErr w:type="spellStart"/>
+      <w:r>
+        <w:rPr>
+          <w:lang w:val="en-GB"/>
+        </w:rPr>
+        <w:t>team</w:t>
+      </w:r>
+      <w:r>
+        <w:rPr>
+          <w:lang w:val="en-GB"/>
+        </w:rPr>
+        <w:t>driv</w:t>
+      </w:r>
+      <w:r>
+        <w:rPr>
+          <w:lang w:val="en-GB"/>
+        </w:rPr>
+        <w:t>er</w:t>
+      </w:r>
+      <w:proofErr w:type="spellEnd"/>
+      <w:r>
+        <w:rPr>
+          <w:lang w:val="en-GB"/>
+        </w:rPr>
+        <w:t xml:space="preserve"> (</w:t>
+      </w:r>
+      <w:proofErr w:type="spellStart"/>
+      <w:r>
+        <w:rPr>
+          <w:lang w:val="en-GB"/>
+        </w:rPr>
+        <w:t>teamdriver</w:t>
+      </w:r>
+      <w:r>
+        <w:rPr>
+          <w:lang w:val="en-GB"/>
+        </w:rPr>
+        <w:t>_id</w:t>
+      </w:r>
+      <w:proofErr w:type="spellEnd"/>
+      <w:r>
+        <w:rPr>
+          <w:lang w:val="en-GB"/>
+        </w:rPr>
+        <w:t xml:space="preserve"> int not null </w:t>
+      </w:r>
+      <w:proofErr w:type="spellStart"/>
+      <w:r>
+        <w:rPr>
+          <w:lang w:val="en-GB"/>
+        </w:rPr>
+        <w:t>auto_increment</w:t>
+      </w:r>
+      <w:proofErr w:type="spellEnd"/>
+      <w:r>
+        <w:rPr>
+          <w:lang w:val="en-GB"/>
+        </w:rPr>
+        <w:t>,</w:t>
+      </w:r>
+    </w:p>
+    <w:p>
+      <w:pPr>
+        <w:pStyle w:val="SemEspaamento"/>
+        <w:rPr>
+          <w:lang w:val="en-GB"/>
+        </w:rPr>
+      </w:pPr>
+      <w:proofErr w:type="spellStart"/>
+      <w:r>
+        <w:rPr>
+          <w:lang w:val="en-GB"/>
+        </w:rPr>
+        <w:t>teamdriver</w:t>
+      </w:r>
+      <w:r>
+        <w:rPr>
+          <w:lang w:val="en-GB"/>
+        </w:rPr>
+        <w:t>_</w:t>
+      </w:r>
+      <w:r>
+        <w:rPr>
+          <w:lang w:val="en-GB"/>
+        </w:rPr>
+        <w:t>tea_id</w:t>
+      </w:r>
+      <w:proofErr w:type="spellEnd"/>
+      <w:r>
+        <w:rPr>
+          <w:lang w:val="en-GB"/>
+        </w:rPr>
+        <w:t xml:space="preserve"> int</w:t>
+      </w:r>
+      <w:r>
+        <w:rPr>
+          <w:lang w:val="en-GB"/>
+        </w:rPr>
+        <w:t xml:space="preserve"> not null, </w:t>
+      </w:r>
+      <w:r>
+        <w:rPr>
+          <w:lang w:val="en-GB"/>
+        </w:rPr>
+        <w:tab/>
+      </w:r>
+      <w:r>
+        <w:rPr>
+          <w:lang w:val="en-GB"/>
+        </w:rPr>
+        <w:tab/>
+      </w:r>
+      <w:r>
+        <w:rPr>
+          <w:lang w:val="en-GB"/>
+        </w:rPr>
+        <w:tab/>
+      </w:r>
+    </w:p>
+    <w:p>
+      <w:pPr>
+        <w:pStyle w:val="SemEspaamento"/>
+        <w:rPr>
+          <w:lang w:val="en-GB"/>
+        </w:rPr>
+      </w:pPr>
+      <w:proofErr w:type="spellStart"/>
+      <w:r>
+        <w:rPr>
+          <w:lang w:val="en-GB"/>
+        </w:rPr>
+        <w:t>teamdriver</w:t>
+      </w:r>
+      <w:r>
+        <w:rPr>
+          <w:lang w:val="en-GB"/>
+        </w:rPr>
+        <w:t>_</w:t>
+      </w:r>
+      <w:r>
+        <w:rPr>
+          <w:lang w:val="en-GB"/>
+        </w:rPr>
+        <w:t>driv_id</w:t>
+      </w:r>
+      <w:proofErr w:type="spellEnd"/>
+      <w:r>
+        <w:rPr>
+          <w:lang w:val="en-GB"/>
+        </w:rPr>
+        <w:t xml:space="preserve"> int</w:t>
+      </w:r>
+      <w:r>
+        <w:rPr>
+          <w:lang w:val="en-GB"/>
+        </w:rPr>
+        <w:t xml:space="preserve"> not null,</w:t>
+      </w:r>
+    </w:p>
+    <w:p>
+      <w:pPr>
+        <w:pStyle w:val="SemEspaamento"/>
+        <w:rPr>
+          <w:lang w:val="en-GB"/>
+        </w:rPr>
+      </w:pPr>
+      <w:r>
+        <w:rPr>
+          <w:lang w:val="en-GB"/>
+        </w:rPr>
+        <w:t>primary key (</w:t>
+      </w:r>
+      <w:proofErr w:type="spellStart"/>
+      <w:r>
+        <w:rPr>
+          <w:lang w:val="en-GB"/>
+        </w:rPr>
+        <w:t>teamdriver</w:t>
+      </w:r>
+      <w:r>
+        <w:rPr>
+          <w:lang w:val="en-GB"/>
+        </w:rPr>
+        <w:t>_id</w:t>
+      </w:r>
+      <w:proofErr w:type="spellEnd"/>
+      <w:r>
+        <w:rPr>
+          <w:lang w:val="en-GB"/>
+        </w:rPr>
+        <w:t>)</w:t>
+      </w:r>
+      <w:proofErr w:type="gramStart"/>
+      <w:r>
+        <w:rPr>
+          <w:lang w:val="en-GB"/>
+        </w:rPr>
+        <w:t>);</w:t>
+      </w:r>
+      <w:proofErr w:type="gramEnd"/>
+    </w:p>
+    <w:p>
+      <w:pPr>
+        <w:rPr>
+          <w:lang w:val="en-GB"/>
+        </w:rPr>
+      </w:pPr>
+      <w:r>
+        <w:rPr>
+          <w:lang w:val="en-GB"/>
+        </w:rPr>
+        <w:t xml:space="preserve">      </w:t>
+      </w:r>
+    </w:p>
+    <w:p>
+      <w:pPr>
+        <w:pStyle w:val="SemEspaamento"/>
+        <w:rPr>
+          <w:lang w:val="en-GB"/>
+        </w:rPr>
+      </w:pPr>
+      <w:r>
+        <w:rPr>
+          <w:lang w:val="en-GB"/>
+        </w:rPr>
+        <w:t>create table circuits (</w:t>
+      </w:r>
+      <w:proofErr w:type="spellStart"/>
+      <w:r>
+        <w:rPr>
+          <w:lang w:val="en-GB"/>
+        </w:rPr>
+        <w:t>cir_id</w:t>
+      </w:r>
+      <w:proofErr w:type="spellEnd"/>
+      <w:r>
+        <w:rPr>
+          <w:lang w:val="en-GB"/>
+        </w:rPr>
+        <w:t xml:space="preserve"> int not null </w:t>
+      </w:r>
+      <w:proofErr w:type="spellStart"/>
+      <w:r>
+        <w:rPr>
+          <w:lang w:val="en-GB"/>
+        </w:rPr>
+        <w:t>auto_increment</w:t>
+      </w:r>
+      <w:proofErr w:type="spellEnd"/>
+      <w:r>
+        <w:rPr>
+          <w:lang w:val="en-GB"/>
+        </w:rPr>
+        <w:t>,</w:t>
+      </w:r>
+    </w:p>
+    <w:p>
+      <w:pPr>
+        <w:pStyle w:val="SemEspaamento"/>
+        <w:rPr>
+          <w:lang w:val="en-GB"/>
+        </w:rPr>
+      </w:pPr>
+      <w:proofErr w:type="spellStart"/>
+      <w:r>
+        <w:rPr>
+          <w:lang w:val="en-GB"/>
+        </w:rPr>
+        <w:t>cir_name</w:t>
+      </w:r>
+      <w:proofErr w:type="spellEnd"/>
+      <w:r>
+        <w:rPr>
+          <w:lang w:val="en-GB"/>
+        </w:rPr>
+        <w:t xml:space="preserve"> </w:t>
+      </w:r>
+      <w:proofErr w:type="gramStart"/>
+      <w:r>
+        <w:rPr>
+          <w:lang w:val="en-GB"/>
+        </w:rPr>
+        <w:t>varchar(</w:t>
+      </w:r>
+      <w:proofErr w:type="gramEnd"/>
+      <w:r>
+        <w:rPr>
+          <w:lang w:val="en-GB"/>
+        </w:rPr>
+        <w:t>80</w:t>
+      </w:r>
+      <w:r>
+        <w:rPr>
+          <w:lang w:val="en-GB"/>
+        </w:rPr>
+        <w:t xml:space="preserve">) not null, </w:t>
+      </w:r>
+      <w:r>
+        <w:rPr>
+          <w:lang w:val="en-GB"/>
+        </w:rPr>
+        <w:tab/>
+      </w:r>
+      <w:r>
+        <w:rPr>
+          <w:lang w:val="en-GB"/>
+        </w:rPr>
+        <w:tab/>
+      </w:r>
+      <w:r>
+        <w:rPr>
+          <w:lang w:val="en-GB"/>
+        </w:rPr>
+        <w:tab/>
+      </w:r>
+    </w:p>
+    <w:p>
+      <w:pPr>
+        <w:pStyle w:val="SemEspaamento"/>
+        <w:rPr>
+          <w:lang w:val="en-GB"/>
+        </w:rPr>
+      </w:pPr>
+      <w:proofErr w:type="spellStart"/>
+      <w:r>
+        <w:rPr>
+          <w:lang w:val="en-GB"/>
+        </w:rPr>
+        <w:t>cir_</w:t>
+      </w:r>
+      <w:r>
+        <w:rPr>
+          <w:lang w:val="en-GB"/>
+        </w:rPr>
+        <w:t>latitude</w:t>
+      </w:r>
+      <w:proofErr w:type="spellEnd"/>
+      <w:r>
+        <w:rPr>
+          <w:lang w:val="en-GB"/>
+        </w:rPr>
+        <w:t xml:space="preserve"> </w:t>
+      </w:r>
+      <w:proofErr w:type="gramStart"/>
+      <w:r>
+        <w:rPr>
+          <w:lang w:val="en-GB"/>
+        </w:rPr>
+        <w:t>varchar(</w:t>
+      </w:r>
+      <w:proofErr w:type="gramEnd"/>
+      <w:r>
+        <w:rPr>
+          <w:lang w:val="en-GB"/>
+        </w:rPr>
+        <w:t>40) not null,</w:t>
+      </w:r>
+    </w:p>
+    <w:p>
+      <w:pPr>
+        <w:pStyle w:val="SemEspaamento"/>
+        <w:rPr>
+          <w:lang w:val="en-GB"/>
+        </w:rPr>
+      </w:pPr>
+      <w:proofErr w:type="spellStart"/>
+      <w:r>
+        <w:rPr>
+          <w:lang w:val="en-GB"/>
+        </w:rPr>
+        <w:t>cir_lo</w:t>
+      </w:r>
+      <w:r>
+        <w:rPr>
+          <w:lang w:val="en-GB"/>
+        </w:rPr>
+        <w:t>ngitude</w:t>
+      </w:r>
+      <w:proofErr w:type="spellEnd"/>
+      <w:r>
+        <w:rPr>
+          <w:lang w:val="en-GB"/>
+        </w:rPr>
+        <w:t xml:space="preserve"> </w:t>
+      </w:r>
+      <w:proofErr w:type="gramStart"/>
+      <w:r>
+        <w:rPr>
+          <w:lang w:val="en-GB"/>
+        </w:rPr>
+        <w:t>varchar(</w:t>
+      </w:r>
+      <w:proofErr w:type="gramEnd"/>
+      <w:r>
+        <w:rPr>
+          <w:lang w:val="en-GB"/>
+        </w:rPr>
+        <w:t xml:space="preserve">40) not null, </w:t>
+      </w:r>
+    </w:p>
+    <w:p>
+      <w:pPr>
+        <w:pStyle w:val="SemEspaamento"/>
+        <w:rPr>
+          <w:lang w:val="en-GB"/>
+        </w:rPr>
+      </w:pPr>
+      <w:proofErr w:type="spellStart"/>
+      <w:r>
+        <w:rPr>
+          <w:lang w:val="en-GB"/>
+        </w:rPr>
+        <w:t>cir_grandprix</w:t>
+      </w:r>
+      <w:proofErr w:type="spellEnd"/>
+      <w:r>
+        <w:rPr>
+          <w:lang w:val="en-GB"/>
+        </w:rPr>
+        <w:t xml:space="preserve"> int not null,</w:t>
+      </w:r>
+    </w:p>
+    <w:p>
+      <w:pPr>
+        <w:pStyle w:val="SemEspaamento"/>
+        <w:rPr>
+          <w:lang w:val="en-GB"/>
+        </w:rPr>
+      </w:pPr>
+      <w:r>
+        <w:rPr>
+          <w:lang w:val="en-GB"/>
+        </w:rPr>
+        <w:t>primary key (</w:t>
+      </w:r>
+      <w:proofErr w:type="spellStart"/>
+      <w:r>
+        <w:rPr>
+          <w:lang w:val="en-GB"/>
+        </w:rPr>
+        <w:t>cir_id</w:t>
+      </w:r>
+      <w:proofErr w:type="spellEnd"/>
+      <w:r>
+        <w:rPr>
+          <w:lang w:val="en-GB"/>
+        </w:rPr>
+        <w:t>)</w:t>
+      </w:r>
+      <w:proofErr w:type="gramStart"/>
+      <w:r>
+        <w:rPr>
+          <w:lang w:val="en-GB"/>
+        </w:rPr>
+        <w:t>);</w:t>
+      </w:r>
+      <w:proofErr w:type="gramEnd"/>
+    </w:p>
+    <w:p>
+      <w:pPr>
+        <w:rPr>
+          <w:lang w:val="en-GB"/>
+        </w:rPr>
+      </w:pPr>
+    </w:p>
+    <w:p>
+      <w:pPr>
+        <w:pStyle w:val="SemEspaamento"/>
+        <w:rPr>
+          <w:lang w:val="en-GB"/>
+        </w:rPr>
+      </w:pPr>
+      <w:r>
+        <w:rPr>
+          <w:lang w:val="en-GB"/>
+        </w:rPr>
+        <w:t xml:space="preserve">create table </w:t>
+      </w:r>
+      <w:r>
+        <w:rPr>
+          <w:lang w:val="en-GB"/>
+        </w:rPr>
+        <w:t>centroid</w:t>
+      </w:r>
+      <w:r>
+        <w:rPr>
+          <w:lang w:val="en-GB"/>
+        </w:rPr>
+        <w:t xml:space="preserve"> (</w:t>
+      </w:r>
+      <w:proofErr w:type="spellStart"/>
+      <w:r>
+        <w:rPr>
+          <w:lang w:val="en-GB"/>
+        </w:rPr>
+        <w:t>centroid</w:t>
+      </w:r>
+      <w:r>
+        <w:rPr>
+          <w:lang w:val="en-GB"/>
+        </w:rPr>
+        <w:t>_id</w:t>
+      </w:r>
+      <w:proofErr w:type="spellEnd"/>
+      <w:r>
+        <w:rPr>
+          <w:lang w:val="en-GB"/>
+        </w:rPr>
+        <w:t xml:space="preserve"> int not null </w:t>
+      </w:r>
+      <w:proofErr w:type="spellStart"/>
+      <w:r>
+        <w:rPr>
+          <w:lang w:val="en-GB"/>
+        </w:rPr>
+        <w:t>auto_increment</w:t>
+      </w:r>
+      <w:proofErr w:type="spellEnd"/>
+      <w:r>
+        <w:rPr>
+          <w:lang w:val="en-GB"/>
+        </w:rPr>
+        <w:t>,</w:t>
+      </w:r>
+    </w:p>
+    <w:p>
+      <w:pPr>
+        <w:pStyle w:val="SemEspaamento"/>
+        <w:rPr>
+          <w:lang w:val="en-GB"/>
+        </w:rPr>
+      </w:pPr>
+      <w:proofErr w:type="spellStart"/>
+      <w:r>
+        <w:rPr>
+          <w:lang w:val="en-GB"/>
+        </w:rPr>
+        <w:t>c</w:t>
+      </w:r>
+      <w:r>
+        <w:rPr>
+          <w:lang w:val="en-GB"/>
+        </w:rPr>
+        <w:t>entroid</w:t>
+      </w:r>
+      <w:r>
+        <w:rPr>
+          <w:lang w:val="en-GB"/>
+        </w:rPr>
+        <w:t>_</w:t>
+      </w:r>
+      <w:r>
+        <w:rPr>
+          <w:lang w:val="en-GB"/>
+        </w:rPr>
+        <w:t>latitude</w:t>
+      </w:r>
+      <w:proofErr w:type="spellEnd"/>
+      <w:r>
+        <w:rPr>
+          <w:lang w:val="en-GB"/>
+        </w:rPr>
+        <w:t xml:space="preserve"> </w:t>
+      </w:r>
+      <w:proofErr w:type="gramStart"/>
+      <w:r>
+        <w:rPr>
+          <w:lang w:val="en-GB"/>
+        </w:rPr>
+        <w:t>varchar(</w:t>
+      </w:r>
+      <w:proofErr w:type="gramEnd"/>
+      <w:r>
+        <w:rPr>
+          <w:lang w:val="en-GB"/>
+        </w:rPr>
+        <w:t>40) not null,</w:t>
+      </w:r>
+    </w:p>
+    <w:p>
+      <w:pPr>
+        <w:pStyle w:val="SemEspaamento"/>
+        <w:rPr>
+          <w:lang w:val="en-GB"/>
+        </w:rPr>
+      </w:pPr>
+      <w:proofErr w:type="spellStart"/>
+      <w:r>
+        <w:rPr>
+          <w:lang w:val="en-GB"/>
+        </w:rPr>
+        <w:t>c</w:t>
+      </w:r>
+      <w:r>
+        <w:rPr>
+          <w:lang w:val="en-GB"/>
+        </w:rPr>
+        <w:t>entroid</w:t>
+      </w:r>
+      <w:r>
+        <w:rPr>
+          <w:lang w:val="en-GB"/>
+        </w:rPr>
+        <w:t>_lo</w:t>
+      </w:r>
+      <w:r>
+        <w:rPr>
+          <w:lang w:val="en-GB"/>
+        </w:rPr>
+        <w:t>ngitude</w:t>
+      </w:r>
+      <w:proofErr w:type="spellEnd"/>
+      <w:r>
+        <w:rPr>
+          <w:lang w:val="en-GB"/>
+        </w:rPr>
+        <w:t xml:space="preserve"> </w:t>
+      </w:r>
+      <w:proofErr w:type="gramStart"/>
+      <w:r>
+        <w:rPr>
+          <w:lang w:val="en-GB"/>
+        </w:rPr>
+        <w:t>varchar(</w:t>
+      </w:r>
+      <w:proofErr w:type="gramEnd"/>
+      <w:r>
+        <w:rPr>
+          <w:lang w:val="en-GB"/>
+        </w:rPr>
+        <w:t xml:space="preserve">40) not null, </w:t>
+      </w:r>
+    </w:p>
+    <w:p>
+      <w:pPr>
+        <w:pStyle w:val="SemEspaamento"/>
+        <w:rPr>
+          <w:lang w:val="en-GB"/>
+        </w:rPr>
+      </w:pPr>
+      <w:r>
+        <w:rPr>
+          <w:lang w:val="en-GB"/>
+        </w:rPr>
+        <w:t>primary key (</w:t>
+      </w:r>
+      <w:proofErr w:type="spellStart"/>
+      <w:r>
+        <w:rPr>
+          <w:lang w:val="en-GB"/>
+        </w:rPr>
+        <w:t>centroid</w:t>
+      </w:r>
+      <w:r>
+        <w:rPr>
+          <w:lang w:val="en-GB"/>
+        </w:rPr>
+        <w:t>_id</w:t>
+      </w:r>
+      <w:proofErr w:type="spellEnd"/>
+      <w:r>
+        <w:rPr>
+          <w:lang w:val="en-GB"/>
+        </w:rPr>
+        <w:t>)</w:t>
+      </w:r>
+      <w:proofErr w:type="gramStart"/>
+      <w:r>
+        <w:rPr>
+          <w:lang w:val="en-GB"/>
+        </w:rPr>
+        <w:t>);</w:t>
+      </w:r>
+      <w:proofErr w:type="gramEnd"/>
+      <w:r>
+        <w:rPr>
+          <w:lang w:val="en-GB"/>
+        </w:rPr>
+        <w:tab/>
+        <w:t xml:space="preserve">     </w:t>
+      </w:r>
+    </w:p>
+    <w:p>
+      <w:pPr>
+        <w:rPr>
+          <w:lang w:val="en-GB"/>
+        </w:rPr>
+      </w:pPr>
+    </w:p>
+    <w:p>
+      <w:pPr>
+        <w:pStyle w:val="SemEspaamento"/>
+        <w:rPr>
+          <w:lang w:val="en-GB"/>
+        </w:rPr>
+      </w:pPr>
+      <w:r>
+        <w:rPr>
+          <w:lang w:val="en-GB"/>
+        </w:rPr>
+        <w:t xml:space="preserve">create table </w:t>
+      </w:r>
+      <w:proofErr w:type="spellStart"/>
+      <w:r>
+        <w:rPr>
+          <w:lang w:val="en-GB"/>
+        </w:rPr>
+        <w:t>halloffame</w:t>
+      </w:r>
+      <w:r>
+        <w:rPr>
+          <w:lang w:val="en-GB"/>
+        </w:rPr>
+        <w:t>drivers</w:t>
+      </w:r>
+      <w:proofErr w:type="spellEnd"/>
+      <w:r>
+        <w:rPr>
+          <w:lang w:val="en-GB"/>
+        </w:rPr>
+        <w:t xml:space="preserve"> (</w:t>
+      </w:r>
+      <w:proofErr w:type="spellStart"/>
+      <w:r>
+        <w:rPr>
+          <w:lang w:val="en-GB"/>
+        </w:rPr>
+        <w:t>hall</w:t>
+      </w:r>
+      <w:r>
+        <w:rPr>
+          <w:lang w:val="en-GB"/>
+        </w:rPr>
+        <w:t>offamedriv</w:t>
+      </w:r>
+      <w:r>
+        <w:rPr>
+          <w:lang w:val="en-GB"/>
+        </w:rPr>
+        <w:t>_id</w:t>
+      </w:r>
+      <w:proofErr w:type="spellEnd"/>
+      <w:r>
+        <w:rPr>
+          <w:lang w:val="en-GB"/>
+        </w:rPr>
+        <w:t xml:space="preserve"> int not null </w:t>
+      </w:r>
+      <w:proofErr w:type="spellStart"/>
+      <w:r>
+        <w:rPr>
+          <w:lang w:val="en-GB"/>
+        </w:rPr>
+        <w:t>auto_increment</w:t>
+      </w:r>
+      <w:proofErr w:type="spellEnd"/>
+      <w:r>
+        <w:rPr>
+          <w:lang w:val="en-GB"/>
+        </w:rPr>
+        <w:t>,</w:t>
+      </w:r>
+    </w:p>
+    <w:p>
+      <w:pPr>
+        <w:pStyle w:val="SemEspaamento"/>
+        <w:rPr>
+          <w:lang w:val="en-GB"/>
+        </w:rPr>
+      </w:pPr>
+      <w:proofErr w:type="spellStart"/>
+      <w:r>
+        <w:rPr>
+          <w:lang w:val="en-GB"/>
+        </w:rPr>
+        <w:t>hall</w:t>
+      </w:r>
+      <w:r>
+        <w:rPr>
+          <w:lang w:val="en-GB"/>
+        </w:rPr>
+        <w:t>offamedriv</w:t>
+      </w:r>
+      <w:r>
+        <w:rPr>
+          <w:lang w:val="en-GB"/>
+        </w:rPr>
+        <w:t>_driv_id</w:t>
+      </w:r>
+      <w:proofErr w:type="spellEnd"/>
+      <w:r>
+        <w:rPr>
+          <w:lang w:val="en-GB"/>
+        </w:rPr>
+        <w:t xml:space="preserve"> int not null, </w:t>
+      </w:r>
+      <w:r>
+        <w:rPr>
+          <w:lang w:val="en-GB"/>
+        </w:rPr>
+        <w:tab/>
+      </w:r>
+      <w:r>
+        <w:rPr>
+          <w:lang w:val="en-GB"/>
+        </w:rPr>
+        <w:tab/>
+      </w:r>
+    </w:p>
+    <w:p>
+      <w:pPr>
+        <w:pStyle w:val="SemEspaamento"/>
+        <w:rPr>
+          <w:lang w:val="en-GB"/>
+        </w:rPr>
+      </w:pPr>
+      <w:r>
+        <w:rPr>
+          <w:lang w:val="en-GB"/>
+        </w:rPr>
+        <w:t>primary key (</w:t>
+      </w:r>
+      <w:proofErr w:type="spellStart"/>
+      <w:r>
+        <w:rPr>
+          <w:lang w:val="en-GB"/>
+        </w:rPr>
+        <w:t>hall</w:t>
+      </w:r>
+      <w:r>
+        <w:rPr>
+          <w:lang w:val="en-GB"/>
+        </w:rPr>
+        <w:t>offamedriv</w:t>
+      </w:r>
+      <w:r>
+        <w:rPr>
+          <w:lang w:val="en-GB"/>
+        </w:rPr>
+        <w:t>_id</w:t>
+      </w:r>
+      <w:proofErr w:type="spellEnd"/>
+      <w:r>
+        <w:rPr>
+          <w:lang w:val="en-GB"/>
+        </w:rPr>
+        <w:t>)</w:t>
+      </w:r>
+      <w:proofErr w:type="gramStart"/>
+      <w:r>
+        <w:rPr>
+          <w:lang w:val="en-GB"/>
+        </w:rPr>
+        <w:t>);</w:t>
+      </w:r>
+      <w:proofErr w:type="gramEnd"/>
+      <w:r>
+        <w:rPr>
+          <w:lang w:val="en-GB"/>
+        </w:rPr>
+        <w:tab/>
+        <w:t xml:space="preserve">     </w:t>
+      </w:r>
+    </w:p>
+    <w:p>
+      <w:pPr>
+        <w:rPr>
+          <w:lang w:val="en-GB"/>
+        </w:rPr>
+      </w:pPr>
+      <w:r>
+        <w:rPr>
+          <w:lang w:val="en-GB"/>
+        </w:rPr>
+        <w:tab/>
+      </w:r>
+      <w:r>
+        <w:rPr>
+          <w:lang w:val="en-GB"/>
+        </w:rPr>
+        <w:tab/>
+        <w:t xml:space="preserve">           </w:t>
+      </w:r>
+    </w:p>
+    <w:p>
+      <w:pPr>
+        <w:pStyle w:val="SemEspaamento"/>
+        <w:rPr>
+          <w:lang w:val="en-GB"/>
+        </w:rPr>
+      </w:pPr>
+      <w:r>
+        <w:rPr>
+          <w:lang w:val="en-GB"/>
+        </w:rPr>
+        <w:t xml:space="preserve">create table </w:t>
+      </w:r>
+      <w:proofErr w:type="spellStart"/>
+      <w:r>
+        <w:rPr>
+          <w:lang w:val="en-GB"/>
+        </w:rPr>
+        <w:t>halloffame</w:t>
+      </w:r>
+      <w:r>
+        <w:rPr>
+          <w:lang w:val="en-GB"/>
+        </w:rPr>
+        <w:t>teams</w:t>
+      </w:r>
+      <w:proofErr w:type="spellEnd"/>
+      <w:r>
+        <w:rPr>
+          <w:lang w:val="en-GB"/>
+        </w:rPr>
+        <w:t xml:space="preserve"> (</w:t>
+      </w:r>
+      <w:proofErr w:type="spellStart"/>
+      <w:r>
+        <w:rPr>
+          <w:lang w:val="en-GB"/>
+        </w:rPr>
+        <w:t>hall</w:t>
+      </w:r>
+      <w:r>
+        <w:rPr>
+          <w:lang w:val="en-GB"/>
+        </w:rPr>
+        <w:t>offame</w:t>
+      </w:r>
+      <w:r>
+        <w:rPr>
+          <w:lang w:val="en-GB"/>
+        </w:rPr>
+        <w:t>tea</w:t>
+      </w:r>
+      <w:r>
+        <w:rPr>
+          <w:lang w:val="en-GB"/>
+        </w:rPr>
+        <w:t>_id</w:t>
+      </w:r>
+      <w:proofErr w:type="spellEnd"/>
+      <w:r>
+        <w:rPr>
+          <w:lang w:val="en-GB"/>
+        </w:rPr>
+        <w:t xml:space="preserve"> int not null </w:t>
+      </w:r>
+      <w:proofErr w:type="spellStart"/>
+      <w:r>
+        <w:rPr>
+          <w:lang w:val="en-GB"/>
+        </w:rPr>
+        <w:t>auto_increment</w:t>
+      </w:r>
+      <w:proofErr w:type="spellEnd"/>
+      <w:r>
+        <w:rPr>
+          <w:lang w:val="en-GB"/>
+        </w:rPr>
+        <w:t>,</w:t>
+      </w:r>
+      <w:r>
+        <w:rPr>
+          <w:lang w:val="en-GB"/>
+        </w:rPr>
+        <w:tab/>
+      </w:r>
+      <w:r>
+        <w:rPr>
+          <w:lang w:val="en-GB"/>
+        </w:rPr>
+        <w:tab/>
+      </w:r>
+    </w:p>
+    <w:p>
+      <w:pPr>
+        <w:pStyle w:val="SemEspaamento"/>
+        <w:rPr>
+          <w:lang w:val="en-GB"/>
+        </w:rPr>
+      </w:pPr>
+      <w:proofErr w:type="spellStart"/>
+      <w:r>
+        <w:rPr>
+          <w:lang w:val="en-GB"/>
+        </w:rPr>
+        <w:t>hall</w:t>
+      </w:r>
+      <w:r>
+        <w:rPr>
+          <w:lang w:val="en-GB"/>
+        </w:rPr>
+        <w:t>offametea</w:t>
+      </w:r>
+      <w:r>
+        <w:rPr>
+          <w:lang w:val="en-GB"/>
+        </w:rPr>
+        <w:t>_</w:t>
+      </w:r>
+      <w:r>
+        <w:rPr>
+          <w:lang w:val="en-GB"/>
+        </w:rPr>
         <w:t>tea_</w:t>
       </w:r>
       <w:r>
         <w:rPr>
           <w:lang w:val="en-GB"/>
         </w:rPr>
-        <w:t>period</w:t>
-      </w:r>
-      <w:proofErr w:type="spellEnd"/>
-      <w:r>
-        <w:rPr>
-          <w:lang w:val="en-GB"/>
-        </w:rPr>
-        <w:t xml:space="preserve"> </w:t>
-      </w:r>
-      <w:proofErr w:type="gramStart"/>
-      <w:r>
-        <w:rPr>
-          <w:lang w:val="en-GB"/>
-        </w:rPr>
-        <w:t>year(</w:t>
-      </w:r>
-      <w:proofErr w:type="gramEnd"/>
-      <w:r>
-        <w:rPr>
-          <w:lang w:val="en-GB"/>
-        </w:rPr>
-        <w:t>4)</w:t>
-      </w:r>
-      <w:r>
-        <w:rPr>
-          <w:lang w:val="en-GB"/>
-        </w:rPr>
-        <w:t>,</w:t>
-      </w:r>
-      <w:r>
-        <w:rPr>
-          <w:lang w:val="en-GB"/>
-        </w:rPr>
-        <w:t xml:space="preserve"> </w:t>
-      </w:r>
-      <w:r>
-        <w:rPr>
-          <w:lang w:val="en-GB"/>
-        </w:rPr>
-        <w:tab/>
-      </w:r>
-      <w:r>
-        <w:rPr>
-          <w:lang w:val="en-GB"/>
-        </w:rPr>
-        <w:tab/>
-      </w:r>
-      <w:r>
-        <w:rPr>
-          <w:lang w:val="en-GB"/>
-        </w:rPr>
-        <w:tab/>
+        <w:t>id</w:t>
+      </w:r>
+      <w:proofErr w:type="spellEnd"/>
+      <w:r>
+        <w:rPr>
+          <w:lang w:val="en-GB"/>
+        </w:rPr>
+        <w:t xml:space="preserve"> int not null, </w:t>
       </w:r>
       <w:r>
         <w:rPr>
@@ -459,308 +1745,17 @@
         </w:rPr>
         <w:t>primary key (</w:t>
       </w:r>
-      <w:proofErr w:type="spellStart"/>
-      <w:r>
-        <w:rPr>
-          <w:lang w:val="en-GB"/>
-        </w:rPr>
-        <w:t>tea_id</w:t>
-      </w:r>
-      <w:proofErr w:type="spellEnd"/>
-      <w:r>
-        <w:rPr>
-          <w:lang w:val="en-GB"/>
-        </w:rPr>
-        <w:t>)</w:t>
-      </w:r>
-      <w:proofErr w:type="gramStart"/>
-      <w:r>
-        <w:rPr>
-          <w:lang w:val="en-GB"/>
-        </w:rPr>
-        <w:t>);</w:t>
-      </w:r>
-      <w:proofErr w:type="gramEnd"/>
-    </w:p>
-    <w:p>
-      <w:pPr>
-        <w:rPr>
-          <w:lang w:val="en-GB"/>
-        </w:rPr>
-      </w:pPr>
-      <w:r>
-        <w:rPr>
-          <w:lang w:val="en-GB"/>
-        </w:rPr>
-        <w:tab/>
-      </w:r>
-      <w:r>
-        <w:rPr>
-          <w:lang w:val="en-GB"/>
-        </w:rPr>
-        <w:tab/>
-      </w:r>
-    </w:p>
-    <w:p>
-      <w:pPr>
-        <w:pStyle w:val="SemEspaamento"/>
-        <w:rPr>
-          <w:lang w:val="en-GB"/>
-        </w:rPr>
-      </w:pPr>
-      <w:r>
-        <w:rPr>
-          <w:lang w:val="en-GB"/>
-        </w:rPr>
-        <w:t>create table drivers (</w:t>
-      </w:r>
-      <w:proofErr w:type="spellStart"/>
-      <w:r>
-        <w:rPr>
-          <w:lang w:val="en-GB"/>
-        </w:rPr>
-        <w:t>driv_id</w:t>
-      </w:r>
-      <w:proofErr w:type="spellEnd"/>
-      <w:r>
-        <w:rPr>
-          <w:lang w:val="en-GB"/>
-        </w:rPr>
-        <w:t xml:space="preserve"> int not null </w:t>
-      </w:r>
-      <w:proofErr w:type="spellStart"/>
-      <w:r>
-        <w:rPr>
-          <w:lang w:val="en-GB"/>
-        </w:rPr>
-        <w:t>auto_increment</w:t>
-      </w:r>
-      <w:proofErr w:type="spellEnd"/>
-      <w:r>
-        <w:rPr>
-          <w:lang w:val="en-GB"/>
-        </w:rPr>
-        <w:t>,</w:t>
-      </w:r>
-    </w:p>
-    <w:p>
-      <w:pPr>
-        <w:pStyle w:val="SemEspaamento"/>
-        <w:rPr>
-          <w:lang w:val="en-GB"/>
-        </w:rPr>
-      </w:pPr>
-      <w:proofErr w:type="spellStart"/>
-      <w:r>
-        <w:rPr>
-          <w:lang w:val="en-GB"/>
-        </w:rPr>
-        <w:t>driv_name</w:t>
-      </w:r>
-      <w:proofErr w:type="spellEnd"/>
-      <w:r>
-        <w:rPr>
-          <w:lang w:val="en-GB"/>
-        </w:rPr>
-        <w:t xml:space="preserve"> </w:t>
-      </w:r>
-      <w:proofErr w:type="gramStart"/>
-      <w:r>
-        <w:rPr>
-          <w:lang w:val="en-GB"/>
-        </w:rPr>
-        <w:t>varchar(</w:t>
-      </w:r>
-      <w:proofErr w:type="gramEnd"/>
-      <w:r>
-        <w:rPr>
-          <w:lang w:val="en-GB"/>
-        </w:rPr>
-        <w:t xml:space="preserve">40) not null, </w:t>
-      </w:r>
-      <w:r>
-        <w:rPr>
-          <w:lang w:val="en-GB"/>
-        </w:rPr>
-        <w:tab/>
-      </w:r>
-      <w:r>
-        <w:rPr>
-          <w:lang w:val="en-GB"/>
-        </w:rPr>
-        <w:tab/>
-      </w:r>
-      <w:r>
-        <w:rPr>
-          <w:lang w:val="en-GB"/>
-        </w:rPr>
-        <w:tab/>
-      </w:r>
-    </w:p>
-    <w:p>
-      <w:pPr>
-        <w:pStyle w:val="SemEspaamento"/>
-        <w:rPr>
-          <w:lang w:val="en-GB"/>
-        </w:rPr>
-      </w:pPr>
-      <w:proofErr w:type="spellStart"/>
-      <w:r>
-        <w:rPr>
-          <w:lang w:val="en-GB"/>
-        </w:rPr>
-        <w:t>driv_nationality</w:t>
-      </w:r>
-      <w:proofErr w:type="spellEnd"/>
-      <w:r>
-        <w:rPr>
-          <w:lang w:val="en-GB"/>
-        </w:rPr>
-        <w:t xml:space="preserve"> </w:t>
-      </w:r>
-      <w:proofErr w:type="gramStart"/>
-      <w:r>
-        <w:rPr>
-          <w:lang w:val="en-GB"/>
-        </w:rPr>
-        <w:t>varchar(</w:t>
-      </w:r>
-      <w:proofErr w:type="gramEnd"/>
-      <w:r>
-        <w:rPr>
-          <w:lang w:val="en-GB"/>
-        </w:rPr>
-        <w:t>40) not null,</w:t>
-      </w:r>
-    </w:p>
-    <w:p>
-      <w:pPr>
-        <w:pStyle w:val="SemEspaamento"/>
-        <w:rPr>
-          <w:lang w:val="en-GB"/>
-        </w:rPr>
-      </w:pPr>
-      <w:proofErr w:type="spellStart"/>
-      <w:r>
-        <w:rPr>
-          <w:lang w:val="en-GB"/>
-        </w:rPr>
-        <w:t>driv_championships</w:t>
-      </w:r>
-      <w:proofErr w:type="spellEnd"/>
-      <w:r>
-        <w:rPr>
-          <w:lang w:val="en-GB"/>
-        </w:rPr>
-        <w:t xml:space="preserve"> </w:t>
-      </w:r>
-      <w:r>
-        <w:rPr>
-          <w:lang w:val="en-GB"/>
-        </w:rPr>
-        <w:t>int</w:t>
-      </w:r>
-      <w:r>
-        <w:rPr>
-          <w:lang w:val="en-GB"/>
-        </w:rPr>
-        <w:t>,</w:t>
-      </w:r>
-    </w:p>
-    <w:p>
-      <w:pPr>
-        <w:pStyle w:val="SemEspaamento"/>
-        <w:rPr>
-          <w:lang w:val="en-GB"/>
-        </w:rPr>
-      </w:pPr>
-      <w:r>
-        <w:rPr>
-          <w:lang w:val="en-GB"/>
-        </w:rPr>
-        <w:t>primary key (</w:t>
-      </w:r>
-      <w:proofErr w:type="spellStart"/>
-      <w:r>
-        <w:rPr>
-          <w:lang w:val="en-GB"/>
-        </w:rPr>
-        <w:t>driv_id</w:t>
-      </w:r>
-      <w:proofErr w:type="spellEnd"/>
-      <w:r>
-        <w:rPr>
-          <w:lang w:val="en-GB"/>
-        </w:rPr>
-        <w:t>)</w:t>
-      </w:r>
-      <w:proofErr w:type="gramStart"/>
-      <w:r>
-        <w:rPr>
-          <w:lang w:val="en-GB"/>
-        </w:rPr>
-        <w:t>);</w:t>
-      </w:r>
-      <w:proofErr w:type="gramEnd"/>
-    </w:p>
-    <w:p>
-      <w:pPr>
-        <w:rPr>
-          <w:lang w:val="en-GB"/>
-        </w:rPr>
-      </w:pPr>
-      <w:r>
-        <w:rPr>
-          <w:lang w:val="en-GB"/>
-        </w:rPr>
-        <w:t xml:space="preserve"> </w:t>
-      </w:r>
-    </w:p>
-    <w:p>
-      <w:pPr>
-        <w:pStyle w:val="SemEspaamento"/>
-        <w:rPr>
-          <w:lang w:val="en-GB"/>
-        </w:rPr>
-      </w:pPr>
-      <w:r>
-        <w:rPr>
-          <w:lang w:val="en-GB"/>
-        </w:rPr>
-        <w:t xml:space="preserve">create table </w:t>
-      </w:r>
-      <w:proofErr w:type="spellStart"/>
-      <w:r>
-        <w:rPr>
-          <w:lang w:val="en-GB"/>
-        </w:rPr>
-        <w:t>team</w:t>
-      </w:r>
-      <w:r>
-        <w:rPr>
-          <w:lang w:val="en-GB"/>
-        </w:rPr>
-        <w:t>driv</w:t>
-      </w:r>
-      <w:r>
-        <w:rPr>
-          <w:lang w:val="en-GB"/>
-        </w:rPr>
-        <w:t>er</w:t>
-      </w:r>
-      <w:proofErr w:type="spellEnd"/>
-      <w:r>
-        <w:rPr>
-          <w:lang w:val="en-GB"/>
-        </w:rPr>
-        <w:t xml:space="preserve"> (</w:t>
-      </w:r>
-      <w:proofErr w:type="spellStart"/>
-      <w:r>
-        <w:rPr>
-          <w:lang w:val="en-GB"/>
-        </w:rPr>
-        <w:t>teamdriver</w:t>
+      <w:r>
+        <w:rPr>
+          <w:lang w:val="en-GB"/>
+        </w:rPr>
+        <w:t>hall</w:t>
+      </w:r>
+      <w:r>
+        <w:rPr>
+          <w:lang w:val="en-GB"/>
+        </w:rPr>
+        <w:t>offametea</w:t>
       </w:r>
       <w:r>
         <w:rPr>
@@ -768,598 +1763,12 @@
         </w:rPr>
         <w:t>_id</w:t>
       </w:r>
-      <w:proofErr w:type="spellEnd"/>
-      <w:r>
-        <w:rPr>
-          <w:lang w:val="en-GB"/>
-        </w:rPr>
-        <w:t xml:space="preserve"> int not null </w:t>
-      </w:r>
-      <w:proofErr w:type="spellStart"/>
-      <w:r>
-        <w:rPr>
-          <w:lang w:val="en-GB"/>
-        </w:rPr>
-        <w:t>auto_increment</w:t>
-      </w:r>
-      <w:proofErr w:type="spellEnd"/>
-      <w:r>
-        <w:rPr>
-          <w:lang w:val="en-GB"/>
-        </w:rPr>
-        <w:t>,</w:t>
-      </w:r>
-    </w:p>
-    <w:p>
-      <w:pPr>
-        <w:pStyle w:val="SemEspaamento"/>
-        <w:rPr>
-          <w:lang w:val="en-GB"/>
-        </w:rPr>
-      </w:pPr>
-      <w:proofErr w:type="spellStart"/>
-      <w:r>
-        <w:rPr>
-          <w:lang w:val="en-GB"/>
-        </w:rPr>
-        <w:t>teamdriver</w:t>
-      </w:r>
-      <w:r>
-        <w:rPr>
-          <w:lang w:val="en-GB"/>
-        </w:rPr>
-        <w:t>_</w:t>
-      </w:r>
-      <w:r>
-        <w:rPr>
-          <w:lang w:val="en-GB"/>
-        </w:rPr>
-        <w:t>tea_id</w:t>
-      </w:r>
-      <w:proofErr w:type="spellEnd"/>
-      <w:r>
-        <w:rPr>
-          <w:lang w:val="en-GB"/>
-        </w:rPr>
-        <w:t xml:space="preserve"> int</w:t>
-      </w:r>
-      <w:r>
-        <w:rPr>
-          <w:lang w:val="en-GB"/>
-        </w:rPr>
-        <w:t xml:space="preserve"> not null, </w:t>
-      </w:r>
-      <w:r>
-        <w:rPr>
-          <w:lang w:val="en-GB"/>
-        </w:rPr>
-        <w:tab/>
-      </w:r>
-      <w:r>
-        <w:rPr>
-          <w:lang w:val="en-GB"/>
-        </w:rPr>
-        <w:tab/>
-      </w:r>
-      <w:r>
-        <w:rPr>
-          <w:lang w:val="en-GB"/>
-        </w:rPr>
-        <w:tab/>
-      </w:r>
-    </w:p>
-    <w:p>
-      <w:pPr>
-        <w:pStyle w:val="SemEspaamento"/>
-        <w:rPr>
-          <w:lang w:val="en-GB"/>
-        </w:rPr>
-      </w:pPr>
-      <w:proofErr w:type="spellStart"/>
-      <w:r>
-        <w:rPr>
-          <w:lang w:val="en-GB"/>
-        </w:rPr>
-        <w:t>teamdriver</w:t>
-      </w:r>
-      <w:r>
-        <w:rPr>
-          <w:lang w:val="en-GB"/>
-        </w:rPr>
-        <w:t>_</w:t>
-      </w:r>
-      <w:r>
-        <w:rPr>
-          <w:lang w:val="en-GB"/>
-        </w:rPr>
-        <w:t>driv_id</w:t>
-      </w:r>
-      <w:proofErr w:type="spellEnd"/>
-      <w:r>
-        <w:rPr>
-          <w:lang w:val="en-GB"/>
-        </w:rPr>
-        <w:t xml:space="preserve"> int</w:t>
-      </w:r>
-      <w:r>
-        <w:rPr>
-          <w:lang w:val="en-GB"/>
-        </w:rPr>
-        <w:t xml:space="preserve"> not null,</w:t>
-      </w:r>
-    </w:p>
-    <w:p>
-      <w:pPr>
-        <w:pStyle w:val="SemEspaamento"/>
-        <w:rPr>
-          <w:lang w:val="en-GB"/>
-        </w:rPr>
-      </w:pPr>
-      <w:r>
-        <w:rPr>
-          <w:lang w:val="en-GB"/>
-        </w:rPr>
-        <w:t>primary key (</w:t>
-      </w:r>
-      <w:proofErr w:type="spellStart"/>
-      <w:r>
-        <w:rPr>
-          <w:lang w:val="en-GB"/>
-        </w:rPr>
-        <w:t>teamdriver</w:t>
-      </w:r>
-      <w:r>
-        <w:rPr>
-          <w:lang w:val="en-GB"/>
-        </w:rPr>
-        <w:t>_id</w:t>
-      </w:r>
-      <w:proofErr w:type="spellEnd"/>
-      <w:r>
-        <w:rPr>
-          <w:lang w:val="en-GB"/>
-        </w:rPr>
-        <w:t>)</w:t>
-      </w:r>
-      <w:proofErr w:type="gramStart"/>
-      <w:r>
-        <w:rPr>
-          <w:lang w:val="en-GB"/>
-        </w:rPr>
-        <w:t>);</w:t>
-      </w:r>
-      <w:proofErr w:type="gramEnd"/>
-    </w:p>
-    <w:p>
-      <w:pPr>
-        <w:rPr>
-          <w:lang w:val="en-GB"/>
-        </w:rPr>
-      </w:pPr>
-      <w:r>
-        <w:rPr>
-          <w:lang w:val="en-GB"/>
-        </w:rPr>
-        <w:t xml:space="preserve">      </w:t>
-      </w:r>
-    </w:p>
-    <w:p>
-      <w:pPr>
-        <w:pStyle w:val="SemEspaamento"/>
-        <w:rPr>
-          <w:lang w:val="en-GB"/>
-        </w:rPr>
-      </w:pPr>
-      <w:r>
-        <w:rPr>
-          <w:lang w:val="en-GB"/>
-        </w:rPr>
-        <w:t>create table circuits (</w:t>
-      </w:r>
-      <w:proofErr w:type="spellStart"/>
-      <w:r>
-        <w:rPr>
-          <w:lang w:val="en-GB"/>
-        </w:rPr>
-        <w:t>cir_id</w:t>
-      </w:r>
-      <w:proofErr w:type="spellEnd"/>
-      <w:r>
-        <w:rPr>
-          <w:lang w:val="en-GB"/>
-        </w:rPr>
-        <w:t xml:space="preserve"> int not null </w:t>
-      </w:r>
-      <w:proofErr w:type="spellStart"/>
-      <w:r>
-        <w:rPr>
-          <w:lang w:val="en-GB"/>
-        </w:rPr>
-        <w:t>auto_increment</w:t>
-      </w:r>
-      <w:proofErr w:type="spellEnd"/>
-      <w:r>
-        <w:rPr>
-          <w:lang w:val="en-GB"/>
-        </w:rPr>
-        <w:t>,</w:t>
-      </w:r>
-    </w:p>
-    <w:p>
-      <w:pPr>
-        <w:pStyle w:val="SemEspaamento"/>
-        <w:rPr>
-          <w:lang w:val="en-GB"/>
-        </w:rPr>
-      </w:pPr>
-      <w:proofErr w:type="spellStart"/>
-      <w:r>
-        <w:rPr>
-          <w:lang w:val="en-GB"/>
-        </w:rPr>
-        <w:t>cir_name</w:t>
-      </w:r>
-      <w:proofErr w:type="spellEnd"/>
-      <w:r>
-        <w:rPr>
-          <w:lang w:val="en-GB"/>
-        </w:rPr>
-        <w:t xml:space="preserve"> </w:t>
-      </w:r>
-      <w:proofErr w:type="gramStart"/>
-      <w:r>
-        <w:rPr>
-          <w:lang w:val="en-GB"/>
-        </w:rPr>
-        <w:t>varchar(</w:t>
-      </w:r>
-      <w:proofErr w:type="gramEnd"/>
-      <w:r>
-        <w:rPr>
-          <w:lang w:val="en-GB"/>
-        </w:rPr>
-        <w:t xml:space="preserve">40) not null, </w:t>
-      </w:r>
-      <w:r>
-        <w:rPr>
-          <w:lang w:val="en-GB"/>
-        </w:rPr>
-        <w:tab/>
-      </w:r>
-      <w:r>
-        <w:rPr>
-          <w:lang w:val="en-GB"/>
-        </w:rPr>
-        <w:tab/>
-      </w:r>
-      <w:r>
-        <w:rPr>
-          <w:lang w:val="en-GB"/>
-        </w:rPr>
-        <w:tab/>
-      </w:r>
-    </w:p>
-    <w:p>
-      <w:pPr>
-        <w:pStyle w:val="SemEspaamento"/>
-        <w:rPr>
-          <w:lang w:val="en-GB"/>
-        </w:rPr>
-      </w:pPr>
-      <w:proofErr w:type="spellStart"/>
-      <w:r>
-        <w:rPr>
-          <w:lang w:val="en-GB"/>
-        </w:rPr>
-        <w:t>cir_</w:t>
-      </w:r>
-      <w:r>
-        <w:rPr>
-          <w:lang w:val="en-GB"/>
-        </w:rPr>
-        <w:t>latitude</w:t>
-      </w:r>
-      <w:proofErr w:type="spellEnd"/>
-      <w:r>
-        <w:rPr>
-          <w:lang w:val="en-GB"/>
-        </w:rPr>
-        <w:t xml:space="preserve"> </w:t>
-      </w:r>
-      <w:proofErr w:type="gramStart"/>
-      <w:r>
-        <w:rPr>
-          <w:lang w:val="en-GB"/>
-        </w:rPr>
-        <w:t>varchar(</w:t>
-      </w:r>
-      <w:proofErr w:type="gramEnd"/>
-      <w:r>
-        <w:rPr>
-          <w:lang w:val="en-GB"/>
-        </w:rPr>
-        <w:t>40) not null,</w:t>
-      </w:r>
-    </w:p>
-    <w:p>
-      <w:pPr>
-        <w:pStyle w:val="SemEspaamento"/>
-        <w:rPr>
-          <w:lang w:val="en-GB"/>
-        </w:rPr>
-      </w:pPr>
-      <w:proofErr w:type="spellStart"/>
-      <w:r>
-        <w:rPr>
-          <w:lang w:val="en-GB"/>
-        </w:rPr>
-        <w:t>cir_lo</w:t>
-      </w:r>
-      <w:r>
-        <w:rPr>
-          <w:lang w:val="en-GB"/>
-        </w:rPr>
-        <w:t>ngitude</w:t>
-      </w:r>
-      <w:proofErr w:type="spellEnd"/>
-      <w:r>
-        <w:rPr>
-          <w:lang w:val="en-GB"/>
-        </w:rPr>
-        <w:t xml:space="preserve"> </w:t>
-      </w:r>
-      <w:proofErr w:type="gramStart"/>
-      <w:r>
-        <w:rPr>
-          <w:lang w:val="en-GB"/>
-        </w:rPr>
-        <w:t>varchar(</w:t>
-      </w:r>
-      <w:proofErr w:type="gramEnd"/>
-      <w:r>
-        <w:rPr>
-          <w:lang w:val="en-GB"/>
-        </w:rPr>
-        <w:t xml:space="preserve">40) not null, </w:t>
-      </w:r>
-    </w:p>
-    <w:p>
-      <w:pPr>
-        <w:pStyle w:val="SemEspaamento"/>
-        <w:rPr>
-          <w:lang w:val="en-GB"/>
-        </w:rPr>
-      </w:pPr>
-      <w:proofErr w:type="spellStart"/>
-      <w:r>
-        <w:rPr>
-          <w:lang w:val="en-GB"/>
-        </w:rPr>
-        <w:t>cir_grandprix</w:t>
-      </w:r>
-      <w:proofErr w:type="spellEnd"/>
-      <w:r>
-        <w:rPr>
-          <w:lang w:val="en-GB"/>
-        </w:rPr>
-        <w:t xml:space="preserve"> int not null,</w:t>
-      </w:r>
-    </w:p>
-    <w:p>
-      <w:pPr>
-        <w:pStyle w:val="SemEspaamento"/>
-        <w:rPr>
-          <w:lang w:val="en-GB"/>
-        </w:rPr>
-      </w:pPr>
-      <w:r>
-        <w:rPr>
-          <w:lang w:val="en-GB"/>
-        </w:rPr>
-        <w:t>primary key (</w:t>
-      </w:r>
-      <w:proofErr w:type="spellStart"/>
-      <w:r>
-        <w:rPr>
-          <w:lang w:val="en-GB"/>
-        </w:rPr>
-        <w:t>cir_id</w:t>
-      </w:r>
-      <w:proofErr w:type="spellEnd"/>
-      <w:r>
-        <w:rPr>
-          <w:lang w:val="en-GB"/>
-        </w:rPr>
-        <w:t>)</w:t>
-      </w:r>
-      <w:proofErr w:type="gramStart"/>
-      <w:r>
-        <w:rPr>
-          <w:lang w:val="en-GB"/>
-        </w:rPr>
-        <w:t>);</w:t>
-      </w:r>
-      <w:proofErr w:type="gramEnd"/>
-    </w:p>
-    <w:p>
-      <w:pPr>
-        <w:rPr>
-          <w:lang w:val="en-GB"/>
-        </w:rPr>
-      </w:pPr>
-      <w:r>
-        <w:rPr>
-          <w:lang w:val="en-GB"/>
-        </w:rPr>
-        <w:tab/>
-      </w:r>
-      <w:r>
-        <w:rPr>
-          <w:lang w:val="en-GB"/>
-        </w:rPr>
-        <w:tab/>
-        <w:t xml:space="preserve">           </w:t>
-      </w:r>
-    </w:p>
-    <w:p>
-      <w:pPr>
-        <w:pStyle w:val="SemEspaamento"/>
-        <w:rPr>
-          <w:lang w:val="en-GB"/>
-        </w:rPr>
-      </w:pPr>
-      <w:r>
-        <w:rPr>
-          <w:lang w:val="en-GB"/>
-        </w:rPr>
-        <w:t xml:space="preserve">create table </w:t>
-      </w:r>
-      <w:proofErr w:type="spellStart"/>
-      <w:r>
-        <w:rPr>
-          <w:lang w:val="en-GB"/>
-        </w:rPr>
-        <w:t>halloffame</w:t>
-      </w:r>
-      <w:proofErr w:type="spellEnd"/>
-      <w:r>
-        <w:rPr>
-          <w:lang w:val="en-GB"/>
-        </w:rPr>
-        <w:t xml:space="preserve"> (</w:t>
-      </w:r>
-      <w:proofErr w:type="spellStart"/>
-      <w:r>
-        <w:rPr>
-          <w:lang w:val="en-GB"/>
-        </w:rPr>
-        <w:t>hall_id</w:t>
-      </w:r>
-      <w:proofErr w:type="spellEnd"/>
-      <w:r>
-        <w:rPr>
-          <w:lang w:val="en-GB"/>
-        </w:rPr>
-        <w:t xml:space="preserve"> int not null </w:t>
-      </w:r>
-      <w:proofErr w:type="spellStart"/>
-      <w:r>
-        <w:rPr>
-          <w:lang w:val="en-GB"/>
-        </w:rPr>
-        <w:t>auto_increment</w:t>
-      </w:r>
-      <w:proofErr w:type="spellEnd"/>
-      <w:r>
-        <w:rPr>
-          <w:lang w:val="en-GB"/>
-        </w:rPr>
-        <w:t>,</w:t>
-      </w:r>
-    </w:p>
-    <w:p>
-      <w:pPr>
-        <w:pStyle w:val="SemEspaamento"/>
-        <w:rPr>
-          <w:lang w:val="en-GB"/>
-        </w:rPr>
-      </w:pPr>
-      <w:proofErr w:type="spellStart"/>
-      <w:r>
-        <w:rPr>
-          <w:lang w:val="en-GB"/>
-        </w:rPr>
-        <w:t>hall_driv_id</w:t>
-      </w:r>
-      <w:proofErr w:type="spellEnd"/>
-      <w:r>
-        <w:rPr>
-          <w:lang w:val="en-GB"/>
-        </w:rPr>
-        <w:t xml:space="preserve"> int not null, </w:t>
-      </w:r>
-      <w:r>
-        <w:rPr>
-          <w:lang w:val="en-GB"/>
-        </w:rPr>
-        <w:tab/>
-      </w:r>
-      <w:r>
-        <w:rPr>
-          <w:lang w:val="en-GB"/>
-        </w:rPr>
-        <w:tab/>
-      </w:r>
-    </w:p>
-    <w:p>
-      <w:pPr>
-        <w:pStyle w:val="SemEspaamento"/>
-        <w:rPr>
-          <w:lang w:val="en-GB"/>
-        </w:rPr>
-      </w:pPr>
-      <w:proofErr w:type="spellStart"/>
-      <w:r>
-        <w:rPr>
-          <w:lang w:val="en-GB"/>
-        </w:rPr>
-        <w:t>hall_tea_id</w:t>
-      </w:r>
-      <w:proofErr w:type="spellEnd"/>
-      <w:r>
-        <w:rPr>
-          <w:lang w:val="en-GB"/>
-        </w:rPr>
-        <w:t xml:space="preserve"> int not null, </w:t>
-      </w:r>
-      <w:r>
-        <w:rPr>
-          <w:lang w:val="en-GB"/>
-        </w:rPr>
-        <w:tab/>
-      </w:r>
-      <w:r>
-        <w:rPr>
-          <w:lang w:val="en-GB"/>
-        </w:rPr>
-        <w:tab/>
-      </w:r>
-    </w:p>
-    <w:p>
-      <w:pPr>
-        <w:pStyle w:val="SemEspaamento"/>
-        <w:rPr>
-          <w:lang w:val="en-GB"/>
-        </w:rPr>
-      </w:pPr>
-      <w:r>
-        <w:rPr>
-          <w:lang w:val="en-GB"/>
-        </w:rPr>
-        <w:t>primary key (</w:t>
-      </w:r>
-      <w:proofErr w:type="spellStart"/>
-      <w:r>
-        <w:rPr>
-          <w:lang w:val="en-GB"/>
-        </w:rPr>
-        <w:t>hall_id</w:t>
-      </w:r>
-      <w:proofErr w:type="spellEnd"/>
-      <w:r>
-        <w:rPr>
-          <w:lang w:val="en-GB"/>
-        </w:rPr>
-        <w:t>)</w:t>
-      </w:r>
-      <w:proofErr w:type="gramStart"/>
-      <w:r>
-        <w:rPr>
-          <w:lang w:val="en-GB"/>
-        </w:rPr>
-        <w:t>);</w:t>
-      </w:r>
-      <w:proofErr w:type="gramEnd"/>
+      <w:r>
+        <w:rPr>
+          <w:lang w:val="en-GB"/>
+        </w:rPr>
+        <w:t>));</w:t>
+      </w:r>
       <w:r>
         <w:rPr>
           <w:lang w:val="en-GB"/>
@@ -1619,7 +2028,6 @@
         <w:rPr>
           <w:lang w:val="en-GB"/>
         </w:rPr>
-        <w:lastRenderedPageBreak/>
         <w:t xml:space="preserve">ON DELETE NO ACTION ON UPDATE NO </w:t>
       </w:r>
       <w:proofErr w:type="gramStart"/>

</xml_diff>

<commit_message>
Creates are now fixed + All selects are working
</commit_message>
<xml_diff>
--- a/Documentation/D.B/CREATE.docx
+++ b/Documentation/D.B/CREATE.docx
@@ -864,6 +864,52 @@
           <w:lang w:val="en-GB"/>
         </w:rPr>
       </w:pPr>
+      <w:proofErr w:type="spellStart"/>
+      <w:r>
+        <w:rPr>
+          <w:lang w:val="en-GB"/>
+        </w:rPr>
+        <w:t>teamdriver</w:t>
+      </w:r>
+      <w:r>
+        <w:rPr>
+          <w:lang w:val="en-GB"/>
+        </w:rPr>
+        <w:t>_</w:t>
+      </w:r>
+      <w:r>
+        <w:rPr>
+          <w:lang w:val="en-GB"/>
+        </w:rPr>
+        <w:t>cir</w:t>
+      </w:r>
+      <w:r>
+        <w:rPr>
+          <w:lang w:val="en-GB"/>
+        </w:rPr>
+        <w:t>_id</w:t>
+      </w:r>
+      <w:proofErr w:type="spellEnd"/>
+      <w:r>
+        <w:rPr>
+          <w:lang w:val="en-GB"/>
+        </w:rPr>
+        <w:t xml:space="preserve"> int</w:t>
+      </w:r>
+      <w:r>
+        <w:rPr>
+          <w:lang w:val="en-GB"/>
+        </w:rPr>
+        <w:t xml:space="preserve"> not null,</w:t>
+      </w:r>
+    </w:p>
+    <w:p>
+      <w:pPr>
+        <w:pStyle w:val="SemEspaamento"/>
+        <w:rPr>
+          <w:lang w:val="en-GB"/>
+        </w:rPr>
+      </w:pPr>
       <w:r>
         <w:rPr>
           <w:lang w:val="en-GB"/>
@@ -1626,13 +1672,7 @@
         <w:rPr>
           <w:lang w:val="en-GB"/>
         </w:rPr>
-        <w:t>offame</w:t>
-      </w:r>
-      <w:r>
-        <w:rPr>
-          <w:lang w:val="en-GB"/>
-        </w:rPr>
-        <w:t>tea</w:t>
+        <w:t>offametea</w:t>
       </w:r>
       <w:r>
         <w:rPr>
@@ -1796,6 +1836,13 @@
         <w:tab/>
         <w:t xml:space="preserve">           </w:t>
       </w:r>
+    </w:p>
+    <w:p>
+      <w:pPr>
+        <w:rPr>
+          <w:lang w:val="en-GB"/>
+        </w:rPr>
+      </w:pPr>
     </w:p>
     <w:p>
       <w:pPr>
@@ -1818,6 +1865,7 @@
           <w:szCs w:val="32"/>
           <w:lang w:val="en-GB"/>
         </w:rPr>
+        <w:lastRenderedPageBreak/>
         <w:t># Foreign Keys</w:t>
       </w:r>
     </w:p>
@@ -1839,14 +1887,34 @@
         <w:rPr>
           <w:lang w:val="en-GB"/>
         </w:rPr>
-        <w:t xml:space="preserve">alter table teams add constraint </w:t>
-      </w:r>
-      <w:proofErr w:type="spellStart"/>
-      <w:r>
-        <w:rPr>
-          <w:lang w:val="en-GB"/>
-        </w:rPr>
-        <w:t>teams_fk_drivers</w:t>
+        <w:t xml:space="preserve">alter table </w:t>
+      </w:r>
+      <w:proofErr w:type="spellStart"/>
+      <w:r>
+        <w:rPr>
+          <w:lang w:val="en-GB"/>
+        </w:rPr>
+        <w:t>teamdriver</w:t>
+      </w:r>
+      <w:proofErr w:type="spellEnd"/>
+      <w:r>
+        <w:rPr>
+          <w:lang w:val="en-GB"/>
+        </w:rPr>
+        <w:t xml:space="preserve"> add constraint </w:t>
+      </w:r>
+      <w:proofErr w:type="spellStart"/>
+      <w:r>
+        <w:rPr>
+          <w:lang w:val="en-GB"/>
+        </w:rPr>
+        <w:t>teamdriver</w:t>
+      </w:r>
+      <w:r>
+        <w:rPr>
+          <w:lang w:val="en-GB"/>
+        </w:rPr>
+        <w:t>_fk_drivers</w:t>
       </w:r>
       <w:proofErr w:type="spellEnd"/>
     </w:p>
@@ -1868,7 +1936,13 @@
         <w:rPr>
           <w:lang w:val="en-GB"/>
         </w:rPr>
-        <w:t>tea_driv_id</w:t>
+        <w:t>teamdriver</w:t>
+      </w:r>
+      <w:r>
+        <w:rPr>
+          <w:lang w:val="en-GB"/>
+        </w:rPr>
+        <w:t>_driv_id</w:t>
       </w:r>
       <w:proofErr w:type="spellEnd"/>
       <w:r>
@@ -1965,7 +2039,7 @@
         <w:rPr>
           <w:lang w:val="en-GB"/>
         </w:rPr>
-        <w:t>_fk_drivers</w:t>
+        <w:t>_fk_teams</w:t>
       </w:r>
       <w:proofErr w:type="spellEnd"/>
     </w:p>
@@ -1993,7 +2067,255 @@
         <w:rPr>
           <w:lang w:val="en-GB"/>
         </w:rPr>
-        <w:t>_driv_id</w:t>
+        <w:t>_tea_id</w:t>
+      </w:r>
+      <w:proofErr w:type="spellEnd"/>
+      <w:r>
+        <w:rPr>
+          <w:lang w:val="en-GB"/>
+        </w:rPr>
+        <w:t>) references teams(</w:t>
+      </w:r>
+      <w:proofErr w:type="spellStart"/>
+      <w:r>
+        <w:rPr>
+          <w:lang w:val="en-GB"/>
+        </w:rPr>
+        <w:t>tea_id</w:t>
+      </w:r>
+      <w:proofErr w:type="spellEnd"/>
+      <w:r>
+        <w:rPr>
+          <w:lang w:val="en-GB"/>
+        </w:rPr>
+        <w:t xml:space="preserve">) </w:t>
+      </w:r>
+    </w:p>
+    <w:p>
+      <w:pPr>
+        <w:pStyle w:val="SemEspaamento"/>
+        <w:rPr>
+          <w:lang w:val="en-GB"/>
+        </w:rPr>
+      </w:pPr>
+      <w:r>
+        <w:rPr>
+          <w:lang w:val="en-GB"/>
+        </w:rPr>
+        <w:t>ON DELETE NO ACTION ON UPDATE NO ACTION</w:t>
+      </w:r>
+    </w:p>
+    <w:p>
+      <w:pPr>
+        <w:pStyle w:val="SemEspaamento"/>
+        <w:rPr>
+          <w:lang w:val="en-GB"/>
+        </w:rPr>
+      </w:pPr>
+    </w:p>
+    <w:p>
+      <w:pPr>
+        <w:pStyle w:val="SemEspaamento"/>
+        <w:rPr>
+          <w:lang w:val="en-GB"/>
+        </w:rPr>
+      </w:pPr>
+      <w:r>
+        <w:rPr>
+          <w:lang w:val="en-GB"/>
+        </w:rPr>
+        <w:t xml:space="preserve">alter table </w:t>
+      </w:r>
+      <w:proofErr w:type="spellStart"/>
+      <w:r>
+        <w:rPr>
+          <w:lang w:val="en-GB"/>
+        </w:rPr>
+        <w:t>teamdriver</w:t>
+      </w:r>
+      <w:proofErr w:type="spellEnd"/>
+      <w:r>
+        <w:rPr>
+          <w:lang w:val="en-GB"/>
+        </w:rPr>
+        <w:t xml:space="preserve"> add constraint </w:t>
+      </w:r>
+      <w:proofErr w:type="spellStart"/>
+      <w:r>
+        <w:rPr>
+          <w:lang w:val="en-GB"/>
+        </w:rPr>
+        <w:t>teamdriver</w:t>
+      </w:r>
+      <w:r>
+        <w:rPr>
+          <w:lang w:val="en-GB"/>
+        </w:rPr>
+        <w:t>_fk_</w:t>
+      </w:r>
+      <w:r>
+        <w:rPr>
+          <w:lang w:val="en-GB"/>
+        </w:rPr>
+        <w:t>circuits</w:t>
+      </w:r>
+      <w:proofErr w:type="spellEnd"/>
+    </w:p>
+    <w:p>
+      <w:pPr>
+        <w:pStyle w:val="SemEspaamento"/>
+        <w:rPr>
+          <w:lang w:val="en-GB"/>
+        </w:rPr>
+      </w:pPr>
+      <w:r>
+        <w:rPr>
+          <w:lang w:val="en-GB"/>
+        </w:rPr>
+        <w:t>foreign key (</w:t>
+      </w:r>
+      <w:proofErr w:type="spellStart"/>
+      <w:r>
+        <w:rPr>
+          <w:lang w:val="en-GB"/>
+        </w:rPr>
+        <w:t>teamdriver</w:t>
+      </w:r>
+      <w:r>
+        <w:rPr>
+          <w:lang w:val="en-GB"/>
+        </w:rPr>
+        <w:t>_</w:t>
+      </w:r>
+      <w:r>
+        <w:rPr>
+          <w:lang w:val="en-GB"/>
+        </w:rPr>
+        <w:t>cir</w:t>
+      </w:r>
+      <w:r>
+        <w:rPr>
+          <w:lang w:val="en-GB"/>
+        </w:rPr>
+        <w:t>_id</w:t>
+      </w:r>
+      <w:proofErr w:type="spellEnd"/>
+      <w:r>
+        <w:rPr>
+          <w:lang w:val="en-GB"/>
+        </w:rPr>
+        <w:t xml:space="preserve">) references </w:t>
+      </w:r>
+      <w:r>
+        <w:rPr>
+          <w:lang w:val="en-GB"/>
+        </w:rPr>
+        <w:t>circuits</w:t>
+      </w:r>
+      <w:r>
+        <w:rPr>
+          <w:lang w:val="en-GB"/>
+        </w:rPr>
+        <w:t>(</w:t>
+      </w:r>
+      <w:proofErr w:type="spellStart"/>
+      <w:r>
+        <w:rPr>
+          <w:lang w:val="en-GB"/>
+        </w:rPr>
+        <w:t>cir_</w:t>
+      </w:r>
+      <w:r>
+        <w:rPr>
+          <w:lang w:val="en-GB"/>
+        </w:rPr>
+        <w:t>id</w:t>
+      </w:r>
+      <w:proofErr w:type="spellEnd"/>
+      <w:r>
+        <w:rPr>
+          <w:lang w:val="en-GB"/>
+        </w:rPr>
+        <w:t xml:space="preserve">) </w:t>
+      </w:r>
+    </w:p>
+    <w:p>
+      <w:pPr>
+        <w:pStyle w:val="SemEspaamento"/>
+        <w:rPr>
+          <w:lang w:val="en-GB"/>
+        </w:rPr>
+      </w:pPr>
+      <w:r>
+        <w:rPr>
+          <w:lang w:val="en-GB"/>
+        </w:rPr>
+        <w:t>ON DELETE NO ACTION ON UPDATE NO ACTION</w:t>
+      </w:r>
+    </w:p>
+    <w:p>
+      <w:pPr>
+        <w:pStyle w:val="SemEspaamento"/>
+        <w:rPr>
+          <w:lang w:val="en-GB"/>
+        </w:rPr>
+      </w:pPr>
+    </w:p>
+    <w:p>
+      <w:pPr>
+        <w:pStyle w:val="SemEspaamento"/>
+        <w:rPr>
+          <w:lang w:val="en-GB"/>
+        </w:rPr>
+      </w:pPr>
+      <w:r>
+        <w:rPr>
+          <w:lang w:val="en-GB"/>
+        </w:rPr>
+        <w:t xml:space="preserve">alter table </w:t>
+      </w:r>
+      <w:proofErr w:type="spellStart"/>
+      <w:r>
+        <w:rPr>
+          <w:lang w:val="en-GB"/>
+        </w:rPr>
+        <w:t>halloffamedrivers</w:t>
+      </w:r>
+      <w:proofErr w:type="spellEnd"/>
+      <w:r>
+        <w:rPr>
+          <w:lang w:val="en-GB"/>
+        </w:rPr>
+        <w:t xml:space="preserve"> add constraint </w:t>
+      </w:r>
+      <w:proofErr w:type="spellStart"/>
+      <w:r>
+        <w:rPr>
+          <w:lang w:val="en-GB"/>
+        </w:rPr>
+        <w:t>halloffamedrivers_fk_drivers</w:t>
+      </w:r>
+      <w:proofErr w:type="spellEnd"/>
+    </w:p>
+    <w:p>
+      <w:pPr>
+        <w:pStyle w:val="SemEspaamento"/>
+        <w:rPr>
+          <w:lang w:val="en-GB"/>
+        </w:rPr>
+      </w:pPr>
+      <w:r>
+        <w:rPr>
+          <w:lang w:val="en-GB"/>
+        </w:rPr>
+        <w:t>foreign key (</w:t>
+      </w:r>
+      <w:proofErr w:type="spellStart"/>
+      <w:r>
+        <w:rPr>
+          <w:lang w:val="en-GB"/>
+        </w:rPr>
+        <w:t>halloffamedriv_driv_id</w:t>
       </w:r>
       <w:proofErr w:type="spellEnd"/>
       <w:r>
@@ -2070,7 +2392,13 @@
         <w:rPr>
           <w:lang w:val="en-GB"/>
         </w:rPr>
-        <w:t>teamdriver</w:t>
+        <w:t>halloffame</w:t>
+      </w:r>
+      <w:r>
+        <w:rPr>
+          <w:lang w:val="en-GB"/>
+        </w:rPr>
+        <w:t>teams</w:t>
       </w:r>
       <w:proofErr w:type="spellEnd"/>
       <w:r>
@@ -2084,13 +2412,25 @@
         <w:rPr>
           <w:lang w:val="en-GB"/>
         </w:rPr>
-        <w:t>teamdriver</w:t>
-      </w:r>
-      <w:r>
-        <w:rPr>
-          <w:lang w:val="en-GB"/>
-        </w:rPr>
-        <w:t>_fk_teams</w:t>
+        <w:t>halloffame</w:t>
+      </w:r>
+      <w:r>
+        <w:rPr>
+          <w:lang w:val="en-GB"/>
+        </w:rPr>
+        <w:t>teams</w:t>
+      </w:r>
+      <w:r>
+        <w:rPr>
+          <w:lang w:val="en-GB"/>
+        </w:rPr>
+        <w:t>_fk_</w:t>
+      </w:r>
+      <w:r>
+        <w:rPr>
+          <w:lang w:val="en-GB"/>
+        </w:rPr>
+        <w:t>teams</w:t>
       </w:r>
       <w:proofErr w:type="spellEnd"/>
     </w:p>
@@ -2112,27 +2452,63 @@
         <w:rPr>
           <w:lang w:val="en-GB"/>
         </w:rPr>
-        <w:t>teamdriver</w:t>
-      </w:r>
-      <w:r>
-        <w:rPr>
-          <w:lang w:val="en-GB"/>
-        </w:rPr>
-        <w:t>_tea_id</w:t>
-      </w:r>
-      <w:proofErr w:type="spellEnd"/>
-      <w:r>
-        <w:rPr>
-          <w:lang w:val="en-GB"/>
-        </w:rPr>
-        <w:t>) references teams(</w:t>
-      </w:r>
-      <w:proofErr w:type="spellStart"/>
-      <w:r>
-        <w:rPr>
-          <w:lang w:val="en-GB"/>
-        </w:rPr>
-        <w:t>tea_id</w:t>
+        <w:t>halloffame</w:t>
+      </w:r>
+      <w:r>
+        <w:rPr>
+          <w:lang w:val="en-GB"/>
+        </w:rPr>
+        <w:t>tea</w:t>
+      </w:r>
+      <w:r>
+        <w:rPr>
+          <w:lang w:val="en-GB"/>
+        </w:rPr>
+        <w:t>_</w:t>
+      </w:r>
+      <w:r>
+        <w:rPr>
+          <w:lang w:val="en-GB"/>
+        </w:rPr>
+        <w:t>tea</w:t>
+      </w:r>
+      <w:r>
+        <w:rPr>
+          <w:lang w:val="en-GB"/>
+        </w:rPr>
+        <w:t>_id</w:t>
+      </w:r>
+      <w:proofErr w:type="spellEnd"/>
+      <w:r>
+        <w:rPr>
+          <w:lang w:val="en-GB"/>
+        </w:rPr>
+        <w:t xml:space="preserve">) references </w:t>
+      </w:r>
+      <w:r>
+        <w:rPr>
+          <w:lang w:val="en-GB"/>
+        </w:rPr>
+        <w:t>teams</w:t>
+      </w:r>
+      <w:r>
+        <w:rPr>
+          <w:lang w:val="en-GB"/>
+        </w:rPr>
+        <w:t>(</w:t>
+      </w:r>
+      <w:proofErr w:type="spellStart"/>
+      <w:r>
+        <w:rPr>
+          <w:lang w:val="en-GB"/>
+        </w:rPr>
+        <w:t>tea</w:t>
+      </w:r>
+      <w:r>
+        <w:rPr>
+          <w:lang w:val="en-GB"/>
+        </w:rPr>
+        <w:t>_id</w:t>
       </w:r>
       <w:proofErr w:type="spellEnd"/>
       <w:r>
@@ -2153,106 +2529,6 @@
         <w:rPr>
           <w:lang w:val="en-GB"/>
         </w:rPr>
-        <w:t>ON DELETE NO ACTION ON UPDATE NO ACTION</w:t>
-      </w:r>
-    </w:p>
-    <w:p>
-      <w:pPr>
-        <w:pStyle w:val="SemEspaamento"/>
-        <w:rPr>
-          <w:lang w:val="en-GB"/>
-        </w:rPr>
-      </w:pPr>
-    </w:p>
-    <w:p>
-      <w:pPr>
-        <w:pStyle w:val="SemEspaamento"/>
-        <w:rPr>
-          <w:lang w:val="en-GB"/>
-        </w:rPr>
-      </w:pPr>
-      <w:r>
-        <w:rPr>
-          <w:lang w:val="en-GB"/>
-        </w:rPr>
-        <w:t xml:space="preserve">alter table </w:t>
-      </w:r>
-      <w:proofErr w:type="spellStart"/>
-      <w:r>
-        <w:rPr>
-          <w:lang w:val="en-GB"/>
-        </w:rPr>
-        <w:t>halloffame</w:t>
-      </w:r>
-      <w:proofErr w:type="spellEnd"/>
-      <w:r>
-        <w:rPr>
-          <w:lang w:val="en-GB"/>
-        </w:rPr>
-        <w:t xml:space="preserve"> add constraint </w:t>
-      </w:r>
-      <w:proofErr w:type="spellStart"/>
-      <w:r>
-        <w:rPr>
-          <w:lang w:val="en-GB"/>
-        </w:rPr>
-        <w:t>halloffame_fk_drivers</w:t>
-      </w:r>
-      <w:proofErr w:type="spellEnd"/>
-    </w:p>
-    <w:p>
-      <w:pPr>
-        <w:pStyle w:val="SemEspaamento"/>
-        <w:rPr>
-          <w:lang w:val="en-GB"/>
-        </w:rPr>
-      </w:pPr>
-      <w:r>
-        <w:rPr>
-          <w:lang w:val="en-GB"/>
-        </w:rPr>
-        <w:t>foreign key (</w:t>
-      </w:r>
-      <w:proofErr w:type="spellStart"/>
-      <w:r>
-        <w:rPr>
-          <w:lang w:val="en-GB"/>
-        </w:rPr>
-        <w:t>hall_driv_id</w:t>
-      </w:r>
-      <w:proofErr w:type="spellEnd"/>
-      <w:r>
-        <w:rPr>
-          <w:lang w:val="en-GB"/>
-        </w:rPr>
-        <w:t>) references drivers(</w:t>
-      </w:r>
-      <w:proofErr w:type="spellStart"/>
-      <w:r>
-        <w:rPr>
-          <w:lang w:val="en-GB"/>
-        </w:rPr>
-        <w:t>driv_id</w:t>
-      </w:r>
-      <w:proofErr w:type="spellEnd"/>
-      <w:r>
-        <w:rPr>
-          <w:lang w:val="en-GB"/>
-        </w:rPr>
-        <w:t xml:space="preserve">) </w:t>
-      </w:r>
-    </w:p>
-    <w:p>
-      <w:pPr>
-        <w:pStyle w:val="SemEspaamento"/>
-        <w:rPr>
-          <w:lang w:val="en-GB"/>
-        </w:rPr>
-      </w:pPr>
-      <w:r>
-        <w:rPr>
-          <w:lang w:val="en-GB"/>
-        </w:rPr>
         <w:t xml:space="preserve">ON DELETE NO ACTION ON UPDATE NO </w:t>
       </w:r>
       <w:proofErr w:type="gramStart"/>
@@ -2266,116 +2542,11 @@
     </w:p>
     <w:p>
       <w:pPr>
-        <w:rPr>
-          <w:lang w:val="en-GB"/>
-        </w:rPr>
-      </w:pPr>
-      <w:r>
-        <w:rPr>
-          <w:lang w:val="en-GB"/>
-        </w:rPr>
-        <w:t xml:space="preserve">            </w:t>
-      </w:r>
-    </w:p>
-    <w:p>
-      <w:pPr>
-        <w:pStyle w:val="SemEspaamento"/>
-        <w:rPr>
-          <w:lang w:val="en-GB"/>
-        </w:rPr>
-      </w:pPr>
-      <w:r>
-        <w:rPr>
-          <w:lang w:val="en-GB"/>
-        </w:rPr>
-        <w:t xml:space="preserve">alter table </w:t>
-      </w:r>
-      <w:proofErr w:type="spellStart"/>
-      <w:r>
-        <w:rPr>
-          <w:lang w:val="en-GB"/>
-        </w:rPr>
-        <w:t>halloffame</w:t>
-      </w:r>
-      <w:proofErr w:type="spellEnd"/>
-      <w:r>
-        <w:rPr>
-          <w:lang w:val="en-GB"/>
-        </w:rPr>
-        <w:t xml:space="preserve"> add constraint </w:t>
-      </w:r>
-      <w:proofErr w:type="spellStart"/>
-      <w:r>
-        <w:rPr>
-          <w:lang w:val="en-GB"/>
-        </w:rPr>
-        <w:t>halloffame_fk_teams</w:t>
-      </w:r>
-      <w:proofErr w:type="spellEnd"/>
-    </w:p>
-    <w:p>
-      <w:pPr>
-        <w:pStyle w:val="SemEspaamento"/>
-        <w:rPr>
-          <w:lang w:val="en-GB"/>
-        </w:rPr>
-      </w:pPr>
-      <w:r>
-        <w:rPr>
-          <w:lang w:val="en-GB"/>
-        </w:rPr>
-        <w:t>foreign key (</w:t>
-      </w:r>
-      <w:proofErr w:type="spellStart"/>
-      <w:r>
-        <w:rPr>
-          <w:lang w:val="en-GB"/>
-        </w:rPr>
-        <w:t>hall_tea_id</w:t>
-      </w:r>
-      <w:proofErr w:type="spellEnd"/>
-      <w:r>
-        <w:rPr>
-          <w:lang w:val="en-GB"/>
-        </w:rPr>
-        <w:t>) references teams(</w:t>
-      </w:r>
-      <w:proofErr w:type="spellStart"/>
-      <w:r>
-        <w:rPr>
-          <w:lang w:val="en-GB"/>
-        </w:rPr>
-        <w:t>tea_id</w:t>
-      </w:r>
-      <w:proofErr w:type="spellEnd"/>
-      <w:r>
-        <w:rPr>
-          <w:lang w:val="en-GB"/>
-        </w:rPr>
-        <w:t xml:space="preserve">) </w:t>
-      </w:r>
-    </w:p>
-    <w:p>
-      <w:pPr>
-        <w:pStyle w:val="SemEspaamento"/>
-        <w:rPr>
-          <w:lang w:val="en-GB"/>
-        </w:rPr>
-      </w:pPr>
-      <w:r>
-        <w:rPr>
-          <w:lang w:val="en-GB"/>
-        </w:rPr>
-        <w:t xml:space="preserve">ON DELETE NO ACTION ON UPDATE NO </w:t>
-      </w:r>
-      <w:proofErr w:type="gramStart"/>
-      <w:r>
-        <w:rPr>
-          <w:lang w:val="en-GB"/>
-        </w:rPr>
-        <w:t>ACTION;</w:t>
-      </w:r>
-      <w:proofErr w:type="gramEnd"/>
+        <w:pStyle w:val="SemEspaamento"/>
+        <w:rPr>
+          <w:lang w:val="en-GB"/>
+        </w:rPr>
+      </w:pPr>
     </w:p>
     <w:sectPr>
       <w:pgSz w:w="11906" w:h="16838"/>

</xml_diff>